<commit_message>
The three webpages were made responsive and comments were added in the codes
</commit_message>
<xml_diff>
--- a/csy1018-assign1/README/Index.docx
+++ b/csy1018-assign1/README/Index.docx
@@ -16,7 +16,24 @@
           <w:sz w:val="24"/>
           <w:szCs w:val="24"/>
         </w:rPr>
-        <w:t>Day 1:</w:t>
+        <w:t>Student Name : Anish Pithakote</w:t>
+      </w:r>
+    </w:p>
+    <w:p>
+      <w:pPr>
+        <w:rPr>
+          <w:rFonts w:ascii="Times New Roman" w:hAnsi="Times New Roman" w:cs="Times New Roman"/>
+          <w:sz w:val="24"/>
+          <w:szCs w:val="24"/>
+        </w:rPr>
+      </w:pPr>
+      <w:r>
+        <w:rPr>
+          <w:rFonts w:ascii="Times New Roman" w:hAnsi="Times New Roman" w:cs="Times New Roman"/>
+          <w:sz w:val="24"/>
+          <w:szCs w:val="24"/>
+        </w:rPr>
+        <w:t>Student ID Number : 16441457</w:t>
       </w:r>
     </w:p>
     <w:p>
@@ -131,12 +148,53 @@
     </w:p>
     <w:p>
       <w:r>
-        <w:t xml:space="preserve">Footer: The footer section will contain </w:t>
+        <w:t>Footer: The footer section will contain</w:t>
+      </w:r>
+      <w:r>
+        <w:t xml:space="preserve"> the links to my social media sites .</w:t>
+      </w:r>
+    </w:p>
+    <w:p>
+      <w:r>
+        <w:t>The web designing codes are also accompanied with their respective comments.</w:t>
       </w:r>
       <w:bookmarkStart w:id="0" w:name="_GoBack"/>
       <w:bookmarkEnd w:id="0"/>
       <w:r>
         <w:t xml:space="preserve"> </w:t>
+      </w:r>
+    </w:p>
+    <w:p/>
+    <w:p>
+      <w:pPr>
+        <w:tabs>
+          <w:tab w:val="left" w:pos="3537"/>
+        </w:tabs>
+      </w:pPr>
+      <w:r>
+        <w:lastRenderedPageBreak/>
+        <w:t>The first 2 days were spent designing the layout of the index page .</w:t>
+      </w:r>
+      <w:r>
+        <w:t xml:space="preserve"> After one week of finishing three of my pages i.e index, bio and form.html pages,I made this page responsive and changed the flex direction in to columns from rows. </w:t>
+      </w:r>
+    </w:p>
+    <w:p/>
+    <w:p>
+      <w:r>
+        <w:t>After a week of designing three of the pages,,</w:t>
+      </w:r>
+      <w:r>
+        <w:br/>
+        <w:t xml:space="preserve">I decided to make the index.html lage responsive. The fields where the flex directions were set to “row” will now change to flex direction “column” when the window will shrink to 600px size. </w:t>
+      </w:r>
+    </w:p>
+    <w:p>
+      <w:r>
+        <w:t>The navigation bar, the pictures in the class “wrapper”  will all align in  a column.</w:t>
+      </w:r>
+      <w:r>
+        <w:t xml:space="preserve">  </w:t>
       </w:r>
     </w:p>
     <w:sectPr>

</xml_diff>

<commit_message>
new contents in the readme file has been added
</commit_message>
<xml_diff>
--- a/csy1018-assign1/README/Index.docx
+++ b/csy1018-assign1/README/Index.docx
@@ -6,6 +6,7 @@
       <w:sdtPr>
         <w:rPr>
           <w:rFonts w:asciiTheme="majorHAnsi" w:eastAsiaTheme="majorEastAsia" w:hAnsiTheme="majorHAnsi" w:cstheme="majorBidi"/>
+          <w:lang w:eastAsia="en-US"/>
         </w:rPr>
         <w:id w:val="2044404263"/>
         <w:docPartObj>
@@ -18,7 +19,6 @@
           <w:rFonts w:ascii="Times New Roman" w:eastAsiaTheme="minorHAnsi" w:hAnsi="Times New Roman" w:cs="Times New Roman"/>
           <w:sz w:val="24"/>
           <w:szCs w:val="24"/>
-          <w:lang w:eastAsia="en-US"/>
         </w:rPr>
       </w:sdtEndPr>
       <w:sdtContent>
@@ -39,6 +39,7 @@
               <w:sdtPr>
                 <w:rPr>
                   <w:rFonts w:asciiTheme="majorHAnsi" w:eastAsiaTheme="majorEastAsia" w:hAnsiTheme="majorHAnsi" w:cstheme="majorBidi"/>
+                  <w:lang w:eastAsia="en-US"/>
                 </w:rPr>
                 <w:alias w:val="Company"/>
                 <w:id w:val="13406915"/>
@@ -48,6 +49,11 @@
                 <w:dataBinding w:prefixMappings="xmlns:ns0='http://schemas.openxmlformats.org/officeDocument/2006/extended-properties'" w:xpath="/ns0:Properties[1]/ns0:Company[1]" w:storeItemID="{6668398D-A668-4E3E-A5EB-62B293D839F1}"/>
                 <w:text/>
               </w:sdtPr>
+              <w:sdtEndPr>
+                <w:rPr>
+                  <w:lang w:eastAsia="ja-JP"/>
+                </w:rPr>
+              </w:sdtEndPr>
               <w:sdtContent>
                 <w:tc>
                   <w:tcPr>
@@ -98,6 +104,7 @@
                   <w:dataBinding w:prefixMappings="xmlns:ns0='http://schemas.openxmlformats.org/package/2006/metadata/core-properties' xmlns:ns1='http://purl.org/dc/elements/1.1/'" w:xpath="/ns0:coreProperties[1]/ns1:title[1]" w:storeItemID="{6C3C8BC8-F283-45AE-878A-BAB7291924A1}"/>
                   <w:text/>
                 </w:sdtPr>
+                <w:sdtEndPr/>
                 <w:sdtContent>
                   <w:p>
                     <w:pPr>
@@ -131,12 +138,10 @@
                 </w:rPr>
                 <w:alias w:val="Subtitle"/>
                 <w:id w:val="13406923"/>
-                <w:placeholder>
-                  <w:docPart w:val="4DBC706E2EE3402EACA8C347ED2DFB00"/>
-                </w:placeholder>
                 <w:dataBinding w:prefixMappings="xmlns:ns0='http://schemas.openxmlformats.org/package/2006/metadata/core-properties' xmlns:ns1='http://purl.org/dc/elements/1.1/'" w:xpath="/ns0:coreProperties[1]/ns1:subject[1]" w:storeItemID="{6C3C8BC8-F283-45AE-878A-BAB7291924A1}"/>
                 <w:text/>
               </w:sdtPr>
+              <w:sdtEndPr/>
               <w:sdtContent>
                 <w:tc>
                   <w:tcPr>
@@ -254,9 +259,6 @@
                   </w:rPr>
                   <w:alias w:val="Date"/>
                   <w:id w:val="13406932"/>
-                  <w:placeholder>
-                    <w:docPart w:val="B8F1641B86644C4CB0E27DF619A7DECD"/>
-                  </w:placeholder>
                   <w:dataBinding w:prefixMappings="xmlns:ns0='http://schemas.microsoft.com/office/2006/coverPageProps'" w:xpath="/ns0:CoverPageProperties[1]/ns0:PublishDate[1]" w:storeItemID="{55AF091B-3C7A-41E3-B477-F2FDAA23CFDA}"/>
                   <w:date w:fullDate="2017-03-08T00:00:00Z">
                     <w:dateFormat w:val="M/d/yyyy"/>
@@ -265,6 +267,7 @@
                     <w:calendar w:val="gregorian"/>
                   </w:date>
                 </w:sdtPr>
+                <w:sdtEndPr/>
                 <w:sdtContent>
                   <w:p>
                     <w:pPr>
@@ -328,15 +331,9 @@
         <w:tblLook w:val="0000" w:firstRow="0" w:lastRow="0" w:firstColumn="0" w:lastColumn="0" w:noHBand="0" w:noVBand="0"/>
       </w:tblPr>
       <w:tblGrid>
-        <w:gridCol w:w="7697"/>
+        <w:gridCol w:w="7790"/>
       </w:tblGrid>
       <w:tr>
-        <w:tblPrEx>
-          <w:tblCellMar>
-            <w:top w:w="0" w:type="dxa"/>
-            <w:bottom w:w="0" w:type="dxa"/>
-          </w:tblCellMar>
-        </w:tblPrEx>
         <w:trPr>
           <w:trHeight w:val="6182"/>
         </w:trPr>
@@ -405,7 +402,15 @@
                 <w:sz w:val="24"/>
                 <w:szCs w:val="24"/>
               </w:rPr>
-              <w:t>Introduction ………………………………………………………</w:t>
+              <w:t>Introduction ……………</w:t>
+            </w:r>
+            <w:r>
+              <w:rPr>
+                <w:rFonts w:ascii="Times New Roman" w:hAnsi="Times New Roman" w:cs="Times New Roman"/>
+                <w:sz w:val="24"/>
+                <w:szCs w:val="24"/>
+              </w:rPr>
+              <w:t>…………………………………………</w:t>
             </w:r>
             <w:r>
               <w:rPr>
@@ -435,7 +440,73 @@
                 <w:sz w:val="24"/>
                 <w:szCs w:val="24"/>
               </w:rPr>
-              <w:t>Body………………………………………………………………</w:t>
+              <w:t>The Logo………………………………………………………….2</w:t>
+            </w:r>
+          </w:p>
+          <w:p>
+            <w:pPr>
+              <w:pStyle w:val="ListParagraph"/>
+              <w:numPr>
+                <w:ilvl w:val="0"/>
+                <w:numId w:val="1"/>
+              </w:numPr>
+              <w:rPr>
+                <w:rFonts w:ascii="Times New Roman" w:hAnsi="Times New Roman" w:cs="Times New Roman"/>
+                <w:sz w:val="24"/>
+                <w:szCs w:val="24"/>
+              </w:rPr>
+            </w:pPr>
+            <w:r>
+              <w:rPr>
+                <w:rFonts w:ascii="Times New Roman" w:hAnsi="Times New Roman" w:cs="Times New Roman"/>
+                <w:sz w:val="24"/>
+                <w:szCs w:val="24"/>
+              </w:rPr>
+              <w:t>The Navigation Bar……………………………………………….3</w:t>
+            </w:r>
+          </w:p>
+          <w:p>
+            <w:pPr>
+              <w:pStyle w:val="ListParagraph"/>
+              <w:numPr>
+                <w:ilvl w:val="0"/>
+                <w:numId w:val="1"/>
+              </w:numPr>
+              <w:rPr>
+                <w:rFonts w:ascii="Times New Roman" w:hAnsi="Times New Roman" w:cs="Times New Roman"/>
+                <w:sz w:val="24"/>
+                <w:szCs w:val="24"/>
+              </w:rPr>
+            </w:pPr>
+            <w:r>
+              <w:rPr>
+                <w:rFonts w:ascii="Times New Roman" w:hAnsi="Times New Roman" w:cs="Times New Roman"/>
+                <w:sz w:val="24"/>
+                <w:szCs w:val="24"/>
+              </w:rPr>
+              <w:t>The Footer………………………………………………………...3</w:t>
+            </w:r>
+          </w:p>
+          <w:p>
+            <w:pPr>
+              <w:pStyle w:val="ListParagraph"/>
+              <w:numPr>
+                <w:ilvl w:val="0"/>
+                <w:numId w:val="1"/>
+              </w:numPr>
+              <w:rPr>
+                <w:rFonts w:ascii="Times New Roman" w:hAnsi="Times New Roman" w:cs="Times New Roman"/>
+                <w:sz w:val="24"/>
+                <w:szCs w:val="24"/>
+              </w:rPr>
+            </w:pPr>
+            <w:r>
+              <w:rPr>
+                <w:rFonts w:ascii="Times New Roman" w:hAnsi="Times New Roman" w:cs="Times New Roman"/>
+                <w:sz w:val="24"/>
+                <w:szCs w:val="24"/>
+              </w:rPr>
+              <w:t>The Pages………………</w:t>
             </w:r>
             <w:r>
               <w:rPr>
@@ -443,7 +514,15 @@
                 <w:sz w:val="24"/>
                 <w:szCs w:val="24"/>
               </w:rPr>
-              <w:t>2</w:t>
+              <w:t>…………………………………………</w:t>
+            </w:r>
+            <w:r>
+              <w:rPr>
+                <w:rFonts w:ascii="Times New Roman" w:hAnsi="Times New Roman" w:cs="Times New Roman"/>
+                <w:sz w:val="24"/>
+                <w:szCs w:val="24"/>
+              </w:rPr>
+              <w:t>4</w:t>
             </w:r>
           </w:p>
           <w:p>
@@ -467,6 +546,14 @@
               </w:rPr>
               <w:t>The index page</w:t>
             </w:r>
+            <w:r>
+              <w:rPr>
+                <w:rFonts w:ascii="Times New Roman" w:hAnsi="Times New Roman" w:cs="Times New Roman"/>
+                <w:sz w:val="24"/>
+                <w:szCs w:val="24"/>
+              </w:rPr>
+              <w:t>………………………………………………..4</w:t>
+            </w:r>
           </w:p>
           <w:p>
             <w:pPr>
@@ -488,6 +575,14 @@
                 <w:szCs w:val="24"/>
               </w:rPr>
               <w:t>The Bio page</w:t>
+            </w:r>
+            <w:r>
+              <w:rPr>
+                <w:rFonts w:ascii="Times New Roman" w:hAnsi="Times New Roman" w:cs="Times New Roman"/>
+                <w:sz w:val="24"/>
+                <w:szCs w:val="24"/>
+              </w:rPr>
+              <w:t>………………………………………………….5</w:t>
             </w:r>
           </w:p>
           <w:p>
@@ -511,6 +606,14 @@
               </w:rPr>
               <w:t>The form page</w:t>
             </w:r>
+            <w:r>
+              <w:rPr>
+                <w:rFonts w:ascii="Times New Roman" w:hAnsi="Times New Roman" w:cs="Times New Roman"/>
+                <w:sz w:val="24"/>
+                <w:szCs w:val="24"/>
+              </w:rPr>
+              <w:t>………………………………………………...6</w:t>
+            </w:r>
           </w:p>
           <w:p>
             <w:pPr>
@@ -532,6 +635,14 @@
                 <w:szCs w:val="24"/>
               </w:rPr>
               <w:t>The CV page</w:t>
+            </w:r>
+            <w:r>
+              <w:rPr>
+                <w:rFonts w:ascii="Times New Roman" w:hAnsi="Times New Roman" w:cs="Times New Roman"/>
+                <w:sz w:val="24"/>
+                <w:szCs w:val="24"/>
+              </w:rPr>
+              <w:t>………………………………………………….7</w:t>
             </w:r>
           </w:p>
           <w:p>
@@ -555,6 +666,22 @@
               </w:rPr>
               <w:t>The responsiveness of the pages</w:t>
             </w:r>
+            <w:r>
+              <w:rPr>
+                <w:rFonts w:ascii="Times New Roman" w:hAnsi="Times New Roman" w:cs="Times New Roman"/>
+                <w:sz w:val="24"/>
+                <w:szCs w:val="24"/>
+              </w:rPr>
+              <w:t>……………………………...8</w:t>
+            </w:r>
+            <w:r>
+              <w:rPr>
+                <w:rFonts w:ascii="Times New Roman" w:hAnsi="Times New Roman" w:cs="Times New Roman"/>
+                <w:sz w:val="24"/>
+                <w:szCs w:val="24"/>
+              </w:rPr>
+              <w:t>-10</w:t>
+            </w:r>
           </w:p>
           <w:p>
             <w:pPr>
@@ -575,7 +702,37 @@
                 <w:sz w:val="24"/>
                 <w:szCs w:val="24"/>
               </w:rPr>
-              <w:t>Conclusion………………………………………………………..6</w:t>
+              <w:t>Co</w:t>
+            </w:r>
+            <w:r>
+              <w:rPr>
+                <w:rFonts w:ascii="Times New Roman" w:hAnsi="Times New Roman" w:cs="Times New Roman"/>
+                <w:sz w:val="24"/>
+                <w:szCs w:val="24"/>
+              </w:rPr>
+              <w:t>nclusion………………………………………………………..10</w:t>
+            </w:r>
+          </w:p>
+          <w:p>
+            <w:pPr>
+              <w:pStyle w:val="ListParagraph"/>
+              <w:numPr>
+                <w:ilvl w:val="0"/>
+                <w:numId w:val="1"/>
+              </w:numPr>
+              <w:rPr>
+                <w:rFonts w:ascii="Times New Roman" w:hAnsi="Times New Roman" w:cs="Times New Roman"/>
+                <w:sz w:val="24"/>
+                <w:szCs w:val="24"/>
+              </w:rPr>
+            </w:pPr>
+            <w:r>
+              <w:rPr>
+                <w:rFonts w:ascii="Times New Roman" w:hAnsi="Times New Roman" w:cs="Times New Roman"/>
+                <w:sz w:val="24"/>
+                <w:szCs w:val="24"/>
+              </w:rPr>
+              <w:t>References………………………………………………………..10</w:t>
             </w:r>
           </w:p>
         </w:tc>
@@ -712,23 +869,35 @@
       <w:pPr>
         <w:rPr>
           <w:rFonts w:ascii="Times New Roman" w:hAnsi="Times New Roman" w:cs="Times New Roman"/>
-          <w:sz w:val="24"/>
-          <w:szCs w:val="24"/>
-          <w:u w:val="single"/>
-        </w:rPr>
-      </w:pPr>
-      <w:bookmarkStart w:id="0" w:name="_GoBack"/>
-      <w:bookmarkEnd w:id="0"/>
-      <w:r>
-        <w:rPr>
-          <w:rFonts w:ascii="Times New Roman" w:hAnsi="Times New Roman" w:cs="Times New Roman"/>
-          <w:sz w:val="24"/>
-          <w:szCs w:val="24"/>
+          <w:color w:val="0070C0"/>
+          <w:sz w:val="32"/>
+          <w:szCs w:val="32"/>
+          <w:u w:val="single"/>
+        </w:rPr>
+      </w:pPr>
+      <w:proofErr w:type="gramStart"/>
+      <w:r>
+        <w:rPr>
+          <w:rFonts w:ascii="Times New Roman" w:hAnsi="Times New Roman" w:cs="Times New Roman"/>
+          <w:color w:val="0070C0"/>
+          <w:sz w:val="32"/>
+          <w:szCs w:val="32"/>
           <w:u w:val="single"/>
         </w:rPr>
         <w:lastRenderedPageBreak/>
+        <w:t>1)</w:t>
+      </w:r>
+      <w:r>
+        <w:rPr>
+          <w:rFonts w:ascii="Times New Roman" w:hAnsi="Times New Roman" w:cs="Times New Roman"/>
+          <w:color w:val="0070C0"/>
+          <w:sz w:val="32"/>
+          <w:szCs w:val="32"/>
+          <w:u w:val="single"/>
+        </w:rPr>
         <w:t>INTRODUCTION</w:t>
       </w:r>
+      <w:proofErr w:type="gramEnd"/>
     </w:p>
     <w:p>
       <w:pPr>
@@ -844,79 +1013,113 @@
           <w:u w:val="single"/>
         </w:rPr>
       </w:pPr>
-      <w:r>
-        <w:rPr>
-          <w:rFonts w:ascii="Times New Roman" w:hAnsi="Times New Roman" w:cs="Times New Roman"/>
-          <w:sz w:val="24"/>
-          <w:szCs w:val="24"/>
-          <w:u w:val="single"/>
-        </w:rPr>
-        <w:t>(a)</w:t>
-      </w:r>
-      <w:r>
-        <w:rPr>
-          <w:rFonts w:ascii="Times New Roman" w:hAnsi="Times New Roman" w:cs="Times New Roman"/>
-          <w:sz w:val="24"/>
-          <w:szCs w:val="24"/>
-          <w:u w:val="single"/>
-        </w:rPr>
-        <w:t>THE INDEX PAGE</w:t>
-      </w:r>
-    </w:p>
-    <w:p>
-      <w:pPr>
-        <w:rPr>
-          <w:rFonts w:ascii="Times New Roman" w:hAnsi="Times New Roman" w:cs="Times New Roman"/>
-          <w:sz w:val="24"/>
-          <w:szCs w:val="24"/>
-        </w:rPr>
-      </w:pPr>
-      <w:proofErr w:type="gramStart"/>
-      <w:r>
-        <w:rPr>
-          <w:rFonts w:ascii="Times New Roman" w:hAnsi="Times New Roman" w:cs="Times New Roman"/>
-          <w:sz w:val="24"/>
-          <w:szCs w:val="24"/>
-        </w:rPr>
-        <w:t>Started to create index page for my assignment.</w:t>
-      </w:r>
-      <w:proofErr w:type="gramEnd"/>
-      <w:r>
-        <w:rPr>
-          <w:rFonts w:ascii="Times New Roman" w:hAnsi="Times New Roman" w:cs="Times New Roman"/>
-          <w:sz w:val="24"/>
-          <w:szCs w:val="24"/>
-        </w:rPr>
-        <w:t xml:space="preserve"> </w:t>
-      </w:r>
-    </w:p>
-    <w:p>
-      <w:pPr>
-        <w:rPr>
-          <w:rFonts w:ascii="Times New Roman" w:hAnsi="Times New Roman" w:cs="Times New Roman"/>
-          <w:sz w:val="24"/>
-          <w:szCs w:val="24"/>
-        </w:rPr>
-      </w:pPr>
-      <w:r>
-        <w:rPr>
-          <w:rFonts w:ascii="Times New Roman" w:hAnsi="Times New Roman" w:cs="Times New Roman"/>
-          <w:sz w:val="24"/>
-          <w:szCs w:val="24"/>
-        </w:rPr>
-        <w:t>I have decided to make my index page according to the following index wireframe.</w:t>
-      </w:r>
-    </w:p>
-    <w:p>
-      <w:r>
-        <w:t>I</w:t>
-      </w:r>
-    </w:p>
-    <w:p>
-      <w:r>
-        <w:t xml:space="preserve">                            </w:t>
-      </w:r>
-      <w:r>
+    </w:p>
+    <w:p>
+      <w:pPr>
+        <w:rPr>
+          <w:rFonts w:ascii="Times New Roman" w:hAnsi="Times New Roman" w:cs="Times New Roman"/>
+          <w:sz w:val="24"/>
+          <w:szCs w:val="24"/>
+        </w:rPr>
+      </w:pPr>
+      <w:r>
+        <w:rPr>
+          <w:rFonts w:ascii="Times New Roman" w:hAnsi="Times New Roman" w:cs="Times New Roman"/>
+          <w:sz w:val="24"/>
+          <w:szCs w:val="24"/>
+        </w:rPr>
+        <w:t xml:space="preserve">Any webpage should be user-friendly and not too complicated to use and should not leave the users scratching their heads when they open the web page. In simple words, a web page should be a simple and user friendly. The webpages that I’ve created are the perfect examples of simple webpages. </w:t>
+      </w:r>
+    </w:p>
+    <w:p>
+      <w:pPr>
+        <w:rPr>
+          <w:rFonts w:ascii="Times New Roman" w:hAnsi="Times New Roman" w:cs="Times New Roman"/>
+          <w:sz w:val="24"/>
+          <w:szCs w:val="24"/>
+        </w:rPr>
+      </w:pPr>
+      <w:r>
+        <w:rPr>
+          <w:rFonts w:ascii="Times New Roman" w:hAnsi="Times New Roman" w:cs="Times New Roman"/>
+          <w:sz w:val="24"/>
+          <w:szCs w:val="24"/>
+        </w:rPr>
+        <w:t xml:space="preserve">Some of the things that have been included in all of my web pages are the Navigation Bar, The footer part and the logo. </w:t>
+      </w:r>
+    </w:p>
+    <w:p>
+      <w:pPr>
+        <w:rPr>
+          <w:rFonts w:ascii="Times New Roman" w:hAnsi="Times New Roman" w:cs="Times New Roman"/>
+          <w:sz w:val="24"/>
+          <w:szCs w:val="24"/>
+        </w:rPr>
+      </w:pPr>
+      <w:r>
+        <w:rPr>
+          <w:rFonts w:ascii="Times New Roman" w:hAnsi="Times New Roman" w:cs="Times New Roman"/>
+          <w:sz w:val="24"/>
+          <w:szCs w:val="24"/>
+        </w:rPr>
+        <w:t>We will now discuss these common things in detail:</w:t>
+      </w:r>
+    </w:p>
+    <w:p>
+      <w:pPr>
+        <w:ind w:left="360"/>
+        <w:rPr>
+          <w:rFonts w:ascii="Times New Roman" w:hAnsi="Times New Roman" w:cs="Times New Roman"/>
+          <w:color w:val="0070C0"/>
+          <w:sz w:val="32"/>
+          <w:szCs w:val="32"/>
+          <w:u w:val="single"/>
+        </w:rPr>
+      </w:pPr>
+      <w:r>
+        <w:rPr>
+          <w:rFonts w:ascii="Times New Roman" w:hAnsi="Times New Roman" w:cs="Times New Roman"/>
+          <w:color w:val="0070C0"/>
+          <w:sz w:val="32"/>
+          <w:szCs w:val="32"/>
+          <w:u w:val="single"/>
+        </w:rPr>
+        <w:t xml:space="preserve">2) </w:t>
+      </w:r>
+      <w:r>
+        <w:rPr>
+          <w:rFonts w:ascii="Times New Roman" w:hAnsi="Times New Roman" w:cs="Times New Roman"/>
+          <w:color w:val="0070C0"/>
+          <w:sz w:val="32"/>
+          <w:szCs w:val="32"/>
+          <w:u w:val="single"/>
+        </w:rPr>
+        <w:t>The Logo</w:t>
+      </w:r>
+    </w:p>
+    <w:p>
+      <w:pPr>
+        <w:ind w:left="360"/>
+        <w:rPr>
+          <w:rFonts w:ascii="Times New Roman" w:hAnsi="Times New Roman" w:cs="Times New Roman"/>
+          <w:sz w:val="24"/>
+          <w:szCs w:val="24"/>
+        </w:rPr>
+      </w:pPr>
+      <w:r>
+        <w:rPr>
+          <w:rFonts w:ascii="Times New Roman" w:hAnsi="Times New Roman" w:cs="Times New Roman"/>
+          <w:sz w:val="24"/>
+          <w:szCs w:val="24"/>
+        </w:rPr>
+        <w:t xml:space="preserve">                                  </w:t>
+      </w:r>
+      <w:r>
+        <w:rPr>
+          <w:rFonts w:ascii="Times New Roman" w:hAnsi="Times New Roman" w:cs="Times New Roman"/>
+          <w:sz w:val="24"/>
+          <w:szCs w:val="24"/>
+        </w:rPr>
         <w:pict>
           <v:shapetype id="_x0000_t75" coordsize="21600,21600" o:spt="75" o:preferrelative="t" path="m@4@5l@4@11@9@11@9@5xe" filled="f" stroked="f">
             <v:stroke joinstyle="miter"/>
@@ -937,20 +1140,746 @@
             <v:path o:extrusionok="f" gradientshapeok="t" o:connecttype="rect"/>
             <o:lock v:ext="edit" aspectratio="t"/>
           </v:shapetype>
-          <v:shape id="_x0000_i1025" type="#_x0000_t75" style="width:297.45pt;height:275.9pt">
-            <v:imagedata r:id="rId9" o:title="newindex"/>
+          <v:shape id="_x0000_i1025" type="#_x0000_t75" style="width:217pt;height:217pt">
+            <v:imagedata r:id="rId9" o:title="A"/>
           </v:shape>
         </w:pict>
       </w:r>
-      <w:r>
+    </w:p>
+    <w:p>
+      <w:pPr>
+        <w:ind w:left="360"/>
+        <w:rPr>
+          <w:rFonts w:ascii="Times New Roman" w:hAnsi="Times New Roman" w:cs="Times New Roman"/>
+          <w:sz w:val="24"/>
+          <w:szCs w:val="24"/>
+          <w:u w:val="single"/>
+        </w:rPr>
+      </w:pPr>
+      <w:r>
+        <w:rPr>
+          <w:rFonts w:ascii="Times New Roman" w:hAnsi="Times New Roman" w:cs="Times New Roman"/>
+          <w:sz w:val="24"/>
+          <w:szCs w:val="24"/>
+        </w:rPr>
         <w:tab/>
       </w:r>
       <w:r>
+        <w:rPr>
+          <w:rFonts w:ascii="Times New Roman" w:hAnsi="Times New Roman" w:cs="Times New Roman"/>
+          <w:sz w:val="24"/>
+          <w:szCs w:val="24"/>
+        </w:rPr>
         <w:tab/>
       </w:r>
       <w:r>
+        <w:rPr>
+          <w:rFonts w:ascii="Times New Roman" w:hAnsi="Times New Roman" w:cs="Times New Roman"/>
+          <w:sz w:val="24"/>
+          <w:szCs w:val="24"/>
+        </w:rPr>
         <w:tab/>
       </w:r>
+      <w:r>
+        <w:rPr>
+          <w:rFonts w:ascii="Times New Roman" w:hAnsi="Times New Roman" w:cs="Times New Roman"/>
+          <w:sz w:val="24"/>
+          <w:szCs w:val="24"/>
+        </w:rPr>
+        <w:tab/>
+      </w:r>
+      <w:r>
+        <w:rPr>
+          <w:rFonts w:ascii="Times New Roman" w:hAnsi="Times New Roman" w:cs="Times New Roman"/>
+          <w:sz w:val="24"/>
+          <w:szCs w:val="24"/>
+          <w:u w:val="single"/>
+        </w:rPr>
+        <w:t>Fig: The logo of the page</w:t>
+      </w:r>
+    </w:p>
+    <w:p>
+      <w:pPr>
+        <w:ind w:left="360"/>
+        <w:rPr>
+          <w:rFonts w:ascii="Times New Roman" w:hAnsi="Times New Roman" w:cs="Times New Roman"/>
+          <w:sz w:val="24"/>
+          <w:szCs w:val="24"/>
+        </w:rPr>
+      </w:pPr>
+      <w:r>
+        <w:rPr>
+          <w:rFonts w:ascii="Times New Roman" w:hAnsi="Times New Roman" w:cs="Times New Roman"/>
+          <w:sz w:val="24"/>
+          <w:szCs w:val="24"/>
+        </w:rPr>
+        <w:t xml:space="preserve">This is a custom built logo used  in this </w:t>
+      </w:r>
+      <w:proofErr w:type="spellStart"/>
+      <w:r>
+        <w:rPr>
+          <w:rFonts w:ascii="Times New Roman" w:hAnsi="Times New Roman" w:cs="Times New Roman"/>
+          <w:sz w:val="24"/>
+          <w:szCs w:val="24"/>
+        </w:rPr>
+        <w:t>project.The</w:t>
+      </w:r>
+      <w:proofErr w:type="spellEnd"/>
+      <w:r>
+        <w:rPr>
+          <w:rFonts w:ascii="Times New Roman" w:hAnsi="Times New Roman" w:cs="Times New Roman"/>
+          <w:sz w:val="24"/>
+          <w:szCs w:val="24"/>
+        </w:rPr>
+        <w:t xml:space="preserve"> logo will appear in all of the webpages on the top left corner of each page and when a user clicks of the logo, it will lead them to the main home page.</w:t>
+      </w:r>
+    </w:p>
+    <w:p>
+      <w:pPr>
+        <w:rPr>
+          <w:rFonts w:ascii="Times New Roman" w:hAnsi="Times New Roman" w:cs="Times New Roman"/>
+          <w:sz w:val="24"/>
+          <w:szCs w:val="24"/>
+        </w:rPr>
+      </w:pPr>
+      <w:r>
+        <w:rPr>
+          <w:rFonts w:ascii="Times New Roman" w:hAnsi="Times New Roman" w:cs="Times New Roman"/>
+          <w:sz w:val="24"/>
+          <w:szCs w:val="24"/>
+        </w:rPr>
+        <w:t xml:space="preserve">  </w:t>
+      </w:r>
+    </w:p>
+    <w:p>
+      <w:pPr>
+        <w:pStyle w:val="ListParagraph"/>
+        <w:rPr>
+          <w:rFonts w:ascii="Times New Roman" w:hAnsi="Times New Roman" w:cs="Times New Roman"/>
+          <w:sz w:val="24"/>
+          <w:szCs w:val="24"/>
+          <w:u w:val="single"/>
+        </w:rPr>
+      </w:pPr>
+      <w:proofErr w:type="gramStart"/>
+      <w:r>
+        <w:rPr>
+          <w:rFonts w:ascii="Times New Roman" w:hAnsi="Times New Roman" w:cs="Times New Roman"/>
+          <w:color w:val="0070C0"/>
+          <w:sz w:val="32"/>
+          <w:szCs w:val="32"/>
+          <w:u w:val="single"/>
+        </w:rPr>
+        <w:lastRenderedPageBreak/>
+        <w:t>3)</w:t>
+      </w:r>
+      <w:r>
+        <w:rPr>
+          <w:rFonts w:ascii="Times New Roman" w:hAnsi="Times New Roman" w:cs="Times New Roman"/>
+          <w:color w:val="0070C0"/>
+          <w:sz w:val="32"/>
+          <w:szCs w:val="32"/>
+          <w:u w:val="single"/>
+        </w:rPr>
+        <w:t>The</w:t>
+      </w:r>
+      <w:proofErr w:type="gramEnd"/>
+      <w:r>
+        <w:rPr>
+          <w:rFonts w:ascii="Times New Roman" w:hAnsi="Times New Roman" w:cs="Times New Roman"/>
+          <w:color w:val="0070C0"/>
+          <w:sz w:val="32"/>
+          <w:szCs w:val="32"/>
+          <w:u w:val="single"/>
+        </w:rPr>
+        <w:t xml:space="preserve"> Navigation Bar</w:t>
+      </w:r>
+      <w:r>
+        <w:pict>
+          <v:shape id="_x0000_i1026" type="#_x0000_t75" style="width:467.5pt;height:49pt">
+            <v:imagedata r:id="rId10" o:title="nav"/>
+          </v:shape>
+        </w:pict>
+      </w:r>
+    </w:p>
+    <w:p>
+      <w:pPr>
+        <w:ind w:left="2160" w:firstLine="720"/>
+        <w:rPr>
+          <w:rFonts w:ascii="Times New Roman" w:hAnsi="Times New Roman" w:cs="Times New Roman"/>
+          <w:sz w:val="24"/>
+          <w:szCs w:val="24"/>
+          <w:u w:val="single"/>
+        </w:rPr>
+      </w:pPr>
+      <w:r>
+        <w:rPr>
+          <w:rFonts w:ascii="Times New Roman" w:hAnsi="Times New Roman" w:cs="Times New Roman"/>
+          <w:sz w:val="24"/>
+          <w:szCs w:val="24"/>
+          <w:u w:val="single"/>
+        </w:rPr>
+        <w:t xml:space="preserve">Fig: The Navigation </w:t>
+      </w:r>
+      <w:proofErr w:type="gramStart"/>
+      <w:r>
+        <w:rPr>
+          <w:rFonts w:ascii="Times New Roman" w:hAnsi="Times New Roman" w:cs="Times New Roman"/>
+          <w:sz w:val="24"/>
+          <w:szCs w:val="24"/>
+          <w:u w:val="single"/>
+        </w:rPr>
+        <w:t>Bar</w:t>
+      </w:r>
+      <w:proofErr w:type="gramEnd"/>
+      <w:r>
+        <w:rPr>
+          <w:rFonts w:ascii="Times New Roman" w:hAnsi="Times New Roman" w:cs="Times New Roman"/>
+          <w:sz w:val="24"/>
+          <w:szCs w:val="24"/>
+          <w:u w:val="single"/>
+        </w:rPr>
+        <w:t xml:space="preserve"> Menu</w:t>
+      </w:r>
+    </w:p>
+    <w:p>
+      <w:pPr>
+        <w:rPr>
+          <w:rFonts w:ascii="Times New Roman" w:hAnsi="Times New Roman" w:cs="Times New Roman"/>
+          <w:sz w:val="24"/>
+          <w:szCs w:val="24"/>
+        </w:rPr>
+      </w:pPr>
+      <w:r>
+        <w:rPr>
+          <w:rFonts w:ascii="Times New Roman" w:hAnsi="Times New Roman" w:cs="Times New Roman"/>
+          <w:sz w:val="24"/>
+          <w:szCs w:val="24"/>
+        </w:rPr>
+        <w:t xml:space="preserve">This menu will be present in each of the pages in the website and through </w:t>
+      </w:r>
+      <w:proofErr w:type="gramStart"/>
+      <w:r>
+        <w:rPr>
+          <w:rFonts w:ascii="Times New Roman" w:hAnsi="Times New Roman" w:cs="Times New Roman"/>
+          <w:sz w:val="24"/>
+          <w:szCs w:val="24"/>
+        </w:rPr>
+        <w:t>it,</w:t>
+      </w:r>
+      <w:proofErr w:type="gramEnd"/>
+      <w:r>
+        <w:rPr>
+          <w:rFonts w:ascii="Times New Roman" w:hAnsi="Times New Roman" w:cs="Times New Roman"/>
+          <w:sz w:val="24"/>
+          <w:szCs w:val="24"/>
+        </w:rPr>
+        <w:t xml:space="preserve"> the users can navigate around the website by selecting which page would they like to visit. </w:t>
+      </w:r>
+    </w:p>
+    <w:p>
+      <w:pPr>
+        <w:rPr>
+          <w:rFonts w:ascii="Times New Roman" w:hAnsi="Times New Roman" w:cs="Times New Roman"/>
+          <w:sz w:val="24"/>
+          <w:szCs w:val="24"/>
+        </w:rPr>
+      </w:pPr>
+      <w:r>
+        <w:rPr>
+          <w:rFonts w:ascii="Times New Roman" w:hAnsi="Times New Roman" w:cs="Times New Roman"/>
+          <w:sz w:val="24"/>
+          <w:szCs w:val="24"/>
+        </w:rPr>
+        <w:t xml:space="preserve">The Navigation bar </w:t>
+      </w:r>
+      <w:r>
+        <w:rPr>
+          <w:rFonts w:ascii="Times New Roman" w:hAnsi="Times New Roman" w:cs="Times New Roman"/>
+          <w:sz w:val="24"/>
+          <w:szCs w:val="24"/>
+        </w:rPr>
+        <w:t xml:space="preserve">consists of Home, CV, About Me and Contact Me buttons which will guide the user to the home page, the CV page, the bio page and the contact </w:t>
+      </w:r>
+      <w:proofErr w:type="gramStart"/>
+      <w:r>
+        <w:rPr>
+          <w:rFonts w:ascii="Times New Roman" w:hAnsi="Times New Roman" w:cs="Times New Roman"/>
+          <w:sz w:val="24"/>
+          <w:szCs w:val="24"/>
+        </w:rPr>
+        <w:t>me  page</w:t>
+      </w:r>
+      <w:proofErr w:type="gramEnd"/>
+      <w:r>
+        <w:rPr>
+          <w:rFonts w:ascii="Times New Roman" w:hAnsi="Times New Roman" w:cs="Times New Roman"/>
+          <w:sz w:val="24"/>
+          <w:szCs w:val="24"/>
+        </w:rPr>
+        <w:t xml:space="preserve"> respectively when clicked on.</w:t>
+      </w:r>
+    </w:p>
+    <w:p>
+      <w:pPr>
+        <w:ind w:left="360"/>
+        <w:rPr>
+          <w:rFonts w:ascii="Times New Roman" w:hAnsi="Times New Roman" w:cs="Times New Roman"/>
+          <w:sz w:val="24"/>
+          <w:szCs w:val="24"/>
+          <w:u w:val="single"/>
+        </w:rPr>
+      </w:pPr>
+    </w:p>
+    <w:p>
+      <w:pPr>
+        <w:ind w:left="360"/>
+        <w:rPr>
+          <w:rFonts w:ascii="Times New Roman" w:hAnsi="Times New Roman" w:cs="Times New Roman"/>
+          <w:sz w:val="24"/>
+          <w:szCs w:val="24"/>
+          <w:u w:val="single"/>
+        </w:rPr>
+      </w:pPr>
+    </w:p>
+    <w:p>
+      <w:pPr>
+        <w:ind w:left="360"/>
+        <w:rPr>
+          <w:rFonts w:ascii="Times New Roman" w:hAnsi="Times New Roman" w:cs="Times New Roman"/>
+          <w:sz w:val="24"/>
+          <w:szCs w:val="24"/>
+          <w:u w:val="single"/>
+        </w:rPr>
+      </w:pPr>
+    </w:p>
+    <w:p>
+      <w:pPr>
+        <w:ind w:left="360"/>
+        <w:rPr>
+          <w:rFonts w:ascii="Times New Roman" w:hAnsi="Times New Roman" w:cs="Times New Roman"/>
+          <w:sz w:val="24"/>
+          <w:szCs w:val="24"/>
+          <w:u w:val="single"/>
+        </w:rPr>
+      </w:pPr>
+    </w:p>
+    <w:p>
+      <w:pPr>
+        <w:ind w:left="360"/>
+        <w:rPr>
+          <w:rFonts w:ascii="Times New Roman" w:hAnsi="Times New Roman" w:cs="Times New Roman"/>
+          <w:sz w:val="24"/>
+          <w:szCs w:val="24"/>
+          <w:u w:val="single"/>
+        </w:rPr>
+      </w:pPr>
+    </w:p>
+    <w:p>
+      <w:pPr>
+        <w:pStyle w:val="ListParagraph"/>
+        <w:rPr>
+          <w:rFonts w:ascii="Times New Roman" w:hAnsi="Times New Roman" w:cs="Times New Roman"/>
+          <w:color w:val="0070C0"/>
+          <w:sz w:val="32"/>
+          <w:szCs w:val="32"/>
+          <w:u w:val="single"/>
+        </w:rPr>
+      </w:pPr>
+      <w:proofErr w:type="gramStart"/>
+      <w:r>
+        <w:rPr>
+          <w:rFonts w:ascii="Times New Roman" w:hAnsi="Times New Roman" w:cs="Times New Roman"/>
+          <w:color w:val="0070C0"/>
+          <w:sz w:val="32"/>
+          <w:szCs w:val="32"/>
+          <w:u w:val="single"/>
+        </w:rPr>
+        <w:t>4)</w:t>
+      </w:r>
+      <w:r>
+        <w:rPr>
+          <w:rFonts w:ascii="Times New Roman" w:hAnsi="Times New Roman" w:cs="Times New Roman"/>
+          <w:color w:val="0070C0"/>
+          <w:sz w:val="32"/>
+          <w:szCs w:val="32"/>
+          <w:u w:val="single"/>
+        </w:rPr>
+        <w:t>The</w:t>
+      </w:r>
+      <w:proofErr w:type="gramEnd"/>
+      <w:r>
+        <w:rPr>
+          <w:rFonts w:ascii="Times New Roman" w:hAnsi="Times New Roman" w:cs="Times New Roman"/>
+          <w:color w:val="0070C0"/>
+          <w:sz w:val="32"/>
+          <w:szCs w:val="32"/>
+          <w:u w:val="single"/>
+        </w:rPr>
+        <w:t xml:space="preserve"> Footer</w:t>
+      </w:r>
+    </w:p>
+    <w:p>
+      <w:pPr>
+        <w:rPr>
+          <w:rFonts w:ascii="Times New Roman" w:hAnsi="Times New Roman" w:cs="Times New Roman"/>
+          <w:sz w:val="24"/>
+          <w:szCs w:val="24"/>
+          <w:u w:val="single"/>
+        </w:rPr>
+      </w:pPr>
+      <w:r>
+        <w:rPr>
+          <w:rFonts w:ascii="Times New Roman" w:hAnsi="Times New Roman" w:cs="Times New Roman"/>
+          <w:sz w:val="24"/>
+          <w:szCs w:val="24"/>
+          <w:u w:val="single"/>
+        </w:rPr>
+        <w:pict>
+          <v:shape id="_x0000_i1027" type="#_x0000_t75" style="width:467.5pt;height:74pt">
+            <v:imagedata r:id="rId11" o:title="footer"/>
+          </v:shape>
+        </w:pict>
+      </w:r>
+    </w:p>
+    <w:p>
+      <w:pPr>
+        <w:ind w:left="720" w:hanging="720"/>
+        <w:rPr>
+          <w:rFonts w:ascii="Times New Roman" w:hAnsi="Times New Roman" w:cs="Times New Roman"/>
+          <w:sz w:val="24"/>
+          <w:szCs w:val="24"/>
+          <w:u w:val="single"/>
+        </w:rPr>
+      </w:pPr>
+      <w:r>
+        <w:rPr>
+          <w:rFonts w:ascii="Times New Roman" w:hAnsi="Times New Roman" w:cs="Times New Roman"/>
+          <w:sz w:val="24"/>
+          <w:szCs w:val="24"/>
+        </w:rPr>
+        <w:tab/>
+      </w:r>
+      <w:r>
+        <w:rPr>
+          <w:rFonts w:ascii="Times New Roman" w:hAnsi="Times New Roman" w:cs="Times New Roman"/>
+          <w:sz w:val="24"/>
+          <w:szCs w:val="24"/>
+        </w:rPr>
+        <w:tab/>
+      </w:r>
+      <w:r>
+        <w:rPr>
+          <w:rFonts w:ascii="Times New Roman" w:hAnsi="Times New Roman" w:cs="Times New Roman"/>
+          <w:sz w:val="24"/>
+          <w:szCs w:val="24"/>
+        </w:rPr>
+        <w:tab/>
+      </w:r>
+      <w:r>
+        <w:rPr>
+          <w:rFonts w:ascii="Times New Roman" w:hAnsi="Times New Roman" w:cs="Times New Roman"/>
+          <w:sz w:val="24"/>
+          <w:szCs w:val="24"/>
+        </w:rPr>
+        <w:tab/>
+      </w:r>
+      <w:proofErr w:type="spellStart"/>
+      <w:r>
+        <w:rPr>
+          <w:rFonts w:ascii="Times New Roman" w:hAnsi="Times New Roman" w:cs="Times New Roman"/>
+          <w:sz w:val="24"/>
+          <w:szCs w:val="24"/>
+          <w:u w:val="single"/>
+        </w:rPr>
+        <w:t>Fig</w:t>
+      </w:r>
+      <w:proofErr w:type="gramStart"/>
+      <w:r>
+        <w:rPr>
+          <w:rFonts w:ascii="Times New Roman" w:hAnsi="Times New Roman" w:cs="Times New Roman"/>
+          <w:sz w:val="24"/>
+          <w:szCs w:val="24"/>
+          <w:u w:val="single"/>
+        </w:rPr>
+        <w:t>:The</w:t>
+      </w:r>
+      <w:proofErr w:type="spellEnd"/>
+      <w:proofErr w:type="gramEnd"/>
+      <w:r>
+        <w:rPr>
+          <w:rFonts w:ascii="Times New Roman" w:hAnsi="Times New Roman" w:cs="Times New Roman"/>
+          <w:sz w:val="24"/>
+          <w:szCs w:val="24"/>
+          <w:u w:val="single"/>
+        </w:rPr>
+        <w:t xml:space="preserve"> footer part.</w:t>
+      </w:r>
+    </w:p>
+    <w:p>
+      <w:pPr>
+        <w:ind w:left="720" w:hanging="720"/>
+        <w:rPr>
+          <w:rFonts w:ascii="Times New Roman" w:hAnsi="Times New Roman" w:cs="Times New Roman"/>
+          <w:sz w:val="24"/>
+          <w:szCs w:val="24"/>
+        </w:rPr>
+      </w:pPr>
+      <w:r>
+        <w:rPr>
+          <w:rFonts w:ascii="Times New Roman" w:hAnsi="Times New Roman" w:cs="Times New Roman"/>
+          <w:sz w:val="24"/>
+          <w:szCs w:val="24"/>
+        </w:rPr>
+        <w:t xml:space="preserve">This footer part consists of the social </w:t>
+      </w:r>
+      <w:proofErr w:type="gramStart"/>
+      <w:r>
+        <w:rPr>
+          <w:rFonts w:ascii="Times New Roman" w:hAnsi="Times New Roman" w:cs="Times New Roman"/>
+          <w:sz w:val="24"/>
+          <w:szCs w:val="24"/>
+        </w:rPr>
+        <w:t>media(</w:t>
+      </w:r>
+      <w:proofErr w:type="spellStart"/>
+      <w:proofErr w:type="gramEnd"/>
+      <w:r>
+        <w:rPr>
+          <w:rFonts w:ascii="Times New Roman" w:hAnsi="Times New Roman" w:cs="Times New Roman"/>
+          <w:sz w:val="24"/>
+          <w:szCs w:val="24"/>
+        </w:rPr>
+        <w:t>facebook</w:t>
+      </w:r>
+      <w:proofErr w:type="spellEnd"/>
+      <w:r>
+        <w:rPr>
+          <w:rFonts w:ascii="Times New Roman" w:hAnsi="Times New Roman" w:cs="Times New Roman"/>
+          <w:sz w:val="24"/>
+          <w:szCs w:val="24"/>
+        </w:rPr>
+        <w:t xml:space="preserve">, twitter and </w:t>
+      </w:r>
+      <w:proofErr w:type="spellStart"/>
+      <w:r>
+        <w:rPr>
+          <w:rFonts w:ascii="Times New Roman" w:hAnsi="Times New Roman" w:cs="Times New Roman"/>
+          <w:sz w:val="24"/>
+          <w:szCs w:val="24"/>
+        </w:rPr>
+        <w:t>Youtube</w:t>
+      </w:r>
+      <w:proofErr w:type="spellEnd"/>
+      <w:r>
+        <w:rPr>
+          <w:rFonts w:ascii="Times New Roman" w:hAnsi="Times New Roman" w:cs="Times New Roman"/>
+          <w:sz w:val="24"/>
+          <w:szCs w:val="24"/>
+        </w:rPr>
+        <w:t xml:space="preserve">) sites where the user can contact me </w:t>
+      </w:r>
+      <w:proofErr w:type="spellStart"/>
+      <w:r>
+        <w:rPr>
+          <w:rFonts w:ascii="Times New Roman" w:hAnsi="Times New Roman" w:cs="Times New Roman"/>
+          <w:sz w:val="24"/>
+          <w:szCs w:val="24"/>
+        </w:rPr>
+        <w:t>throught</w:t>
+      </w:r>
+      <w:proofErr w:type="spellEnd"/>
+      <w:r>
+        <w:rPr>
+          <w:rFonts w:ascii="Times New Roman" w:hAnsi="Times New Roman" w:cs="Times New Roman"/>
+          <w:sz w:val="24"/>
+          <w:szCs w:val="24"/>
+        </w:rPr>
+        <w:t xml:space="preserve"> the social media if they wish to do so.</w:t>
+      </w:r>
+    </w:p>
+    <w:p>
+      <w:pPr>
+        <w:rPr>
+          <w:rFonts w:ascii="Times New Roman" w:hAnsi="Times New Roman" w:cs="Times New Roman"/>
+          <w:sz w:val="24"/>
+          <w:szCs w:val="24"/>
+          <w:u w:val="single"/>
+        </w:rPr>
+      </w:pPr>
+    </w:p>
+    <w:p>
+      <w:pPr>
+        <w:rPr>
+          <w:rFonts w:ascii="Times New Roman" w:hAnsi="Times New Roman" w:cs="Times New Roman"/>
+          <w:sz w:val="24"/>
+          <w:szCs w:val="24"/>
+          <w:u w:val="single"/>
+        </w:rPr>
+      </w:pPr>
+    </w:p>
+    <w:p>
+      <w:pPr>
+        <w:rPr>
+          <w:rFonts w:ascii="Times New Roman" w:hAnsi="Times New Roman" w:cs="Times New Roman"/>
+          <w:sz w:val="24"/>
+          <w:szCs w:val="24"/>
+          <w:u w:val="single"/>
+        </w:rPr>
+      </w:pPr>
+    </w:p>
+    <w:p>
+      <w:pPr>
+        <w:rPr>
+          <w:rFonts w:ascii="Times New Roman" w:hAnsi="Times New Roman" w:cs="Times New Roman"/>
+          <w:sz w:val="24"/>
+          <w:szCs w:val="24"/>
+          <w:u w:val="single"/>
+        </w:rPr>
+      </w:pPr>
+    </w:p>
+    <w:p>
+      <w:pPr>
+        <w:rPr>
+          <w:rFonts w:ascii="Times New Roman" w:hAnsi="Times New Roman" w:cs="Times New Roman"/>
+          <w:sz w:val="24"/>
+          <w:szCs w:val="24"/>
+          <w:u w:val="single"/>
+        </w:rPr>
+      </w:pPr>
+    </w:p>
+    <w:p>
+      <w:pPr>
+        <w:rPr>
+          <w:rFonts w:ascii="Times New Roman" w:hAnsi="Times New Roman" w:cs="Times New Roman"/>
+          <w:color w:val="0070C0"/>
+          <w:sz w:val="32"/>
+          <w:szCs w:val="32"/>
+          <w:u w:val="single"/>
+        </w:rPr>
+      </w:pPr>
+      <w:proofErr w:type="gramStart"/>
+      <w:r>
+        <w:rPr>
+          <w:rFonts w:ascii="Times New Roman" w:hAnsi="Times New Roman" w:cs="Times New Roman"/>
+          <w:color w:val="0070C0"/>
+          <w:sz w:val="32"/>
+          <w:szCs w:val="32"/>
+          <w:u w:val="single"/>
+        </w:rPr>
+        <w:lastRenderedPageBreak/>
+        <w:t>5)</w:t>
+      </w:r>
+      <w:r>
+        <w:rPr>
+          <w:rFonts w:ascii="Times New Roman" w:hAnsi="Times New Roman" w:cs="Times New Roman"/>
+          <w:color w:val="0070C0"/>
+          <w:sz w:val="32"/>
+          <w:szCs w:val="32"/>
+          <w:u w:val="single"/>
+        </w:rPr>
+        <w:t>WIREFRAMING</w:t>
+      </w:r>
+      <w:proofErr w:type="gramEnd"/>
+    </w:p>
+    <w:p>
+      <w:pPr>
+        <w:rPr>
+          <w:rFonts w:ascii="Times New Roman" w:hAnsi="Times New Roman" w:cs="Times New Roman"/>
+          <w:sz w:val="24"/>
+          <w:szCs w:val="24"/>
+          <w:u w:val="single"/>
+        </w:rPr>
+      </w:pPr>
+      <w:r>
+        <w:rPr>
+          <w:rFonts w:ascii="Times New Roman" w:hAnsi="Times New Roman" w:cs="Times New Roman"/>
+          <w:sz w:val="24"/>
+          <w:szCs w:val="24"/>
+          <w:u w:val="single"/>
+        </w:rPr>
+        <w:t>(</w:t>
+      </w:r>
+      <w:r>
+        <w:rPr>
+          <w:rFonts w:ascii="Times New Roman" w:hAnsi="Times New Roman" w:cs="Times New Roman"/>
+          <w:color w:val="0070C0"/>
+          <w:sz w:val="24"/>
+          <w:szCs w:val="24"/>
+          <w:u w:val="single"/>
+        </w:rPr>
+        <w:t>a)THE INDEX PAGE</w:t>
+      </w:r>
+    </w:p>
+    <w:p>
+      <w:pPr>
+        <w:rPr>
+          <w:rFonts w:ascii="Times New Roman" w:hAnsi="Times New Roman" w:cs="Times New Roman"/>
+          <w:sz w:val="24"/>
+          <w:szCs w:val="24"/>
+        </w:rPr>
+      </w:pPr>
+      <w:proofErr w:type="gramStart"/>
+      <w:r>
+        <w:rPr>
+          <w:rFonts w:ascii="Times New Roman" w:hAnsi="Times New Roman" w:cs="Times New Roman"/>
+          <w:sz w:val="24"/>
+          <w:szCs w:val="24"/>
+        </w:rPr>
+        <w:t>Started to create index page for my assignment.</w:t>
+      </w:r>
+      <w:proofErr w:type="gramEnd"/>
+      <w:r>
+        <w:rPr>
+          <w:rFonts w:ascii="Times New Roman" w:hAnsi="Times New Roman" w:cs="Times New Roman"/>
+          <w:sz w:val="24"/>
+          <w:szCs w:val="24"/>
+        </w:rPr>
+        <w:t xml:space="preserve"> </w:t>
+      </w:r>
+    </w:p>
+    <w:p>
+      <w:pPr>
+        <w:rPr>
+          <w:rFonts w:ascii="Times New Roman" w:hAnsi="Times New Roman" w:cs="Times New Roman"/>
+          <w:sz w:val="24"/>
+          <w:szCs w:val="24"/>
+        </w:rPr>
+      </w:pPr>
+      <w:r>
+        <w:rPr>
+          <w:rFonts w:ascii="Times New Roman" w:hAnsi="Times New Roman" w:cs="Times New Roman"/>
+          <w:sz w:val="24"/>
+          <w:szCs w:val="24"/>
+        </w:rPr>
+        <w:t>I have decided to make my index page according to the following index wireframe.</w:t>
+      </w:r>
+    </w:p>
+    <w:p>
+      <w:r>
+        <w:t>I</w:t>
+      </w:r>
+    </w:p>
+    <w:p>
+      <w:r>
+        <w:t xml:space="preserve">                            </w:t>
+      </w:r>
+      <w:r>
+        <w:pict>
+          <v:shape id="_x0000_i1028" type="#_x0000_t75" style="width:297.5pt;height:276pt">
+            <v:imagedata r:id="rId12" o:title="newindex"/>
+          </v:shape>
+        </w:pict>
+      </w:r>
+      <w:r>
+        <w:tab/>
+      </w:r>
+      <w:r>
+        <w:tab/>
+      </w:r>
+      <w:r>
+        <w:tab/>
+      </w:r>
     </w:p>
     <w:p>
       <w:pPr>
@@ -1021,37 +1950,41 @@
     </w:p>
     <w:p>
       <w:r>
+        <w:t xml:space="preserve">The web designing codes are also accompanied with their respective comments. </w:t>
+      </w:r>
+    </w:p>
+    <w:p>
+      <w:pPr>
+        <w:rPr>
+          <w:u w:val="single"/>
+        </w:rPr>
+      </w:pPr>
+    </w:p>
+    <w:p>
+      <w:pPr>
+        <w:rPr>
+          <w:u w:val="single"/>
+        </w:rPr>
+      </w:pPr>
+    </w:p>
+    <w:p>
+      <w:pPr>
+        <w:rPr>
+          <w:color w:val="0070C0"/>
+          <w:u w:val="single"/>
+        </w:rPr>
+      </w:pPr>
+      <w:r>
+        <w:rPr>
+          <w:color w:val="0070C0"/>
+          <w:u w:val="single"/>
+        </w:rPr>
         <w:lastRenderedPageBreak/>
-        <w:t xml:space="preserve">The web designing codes are also accompanied with their respective comments. </w:t>
-      </w:r>
-    </w:p>
-    <w:p>
-      <w:pPr>
-        <w:rPr>
-          <w:u w:val="single"/>
-        </w:rPr>
-      </w:pPr>
-    </w:p>
-    <w:p>
-      <w:pPr>
-        <w:rPr>
-          <w:u w:val="single"/>
-        </w:rPr>
-      </w:pPr>
-      <w:r>
-        <w:rPr>
-          <w:u w:val="single"/>
-        </w:rPr>
-        <w:t>(b)THE BIO (ABO</w:t>
-      </w:r>
-      <w:r>
-        <w:rPr>
-          <w:u w:val="single"/>
-        </w:rPr>
-        <w:t>UT ME) PAG</w:t>
-      </w:r>
-      <w:r>
-        <w:rPr>
+        <w:t>(b)THE BIO (ABOUT ME) PAG</w:t>
+      </w:r>
+      <w:r>
+        <w:rPr>
+          <w:color w:val="0070C0"/>
           <w:u w:val="single"/>
         </w:rPr>
         <w:t>E</w:t>
@@ -1101,7 +2034,7 @@
                     </pic:cNvPicPr>
                   </pic:nvPicPr>
                   <pic:blipFill>
-                    <a:blip r:embed="rId10">
+                    <a:blip r:embed="rId13">
                       <a:extLst>
                         <a:ext uri="{28A0092B-C50C-407E-A947-70E740481C1C}">
                           <a14:useLocalDpi xmlns:a14="http://schemas.microsoft.com/office/drawing/2010/main" val="0"/>
@@ -1343,20 +2276,16 @@
           <w:tab w:val="left" w:pos="3537"/>
         </w:tabs>
         <w:rPr>
-          <w:u w:val="single"/>
-        </w:rPr>
-      </w:pPr>
-      <w:r>
-        <w:rPr>
-          <w:u w:val="single"/>
-        </w:rPr>
-        <w:t xml:space="preserve">(c) </w:t>
-      </w:r>
-      <w:r>
-        <w:rPr>
-          <w:u w:val="single"/>
-        </w:rPr>
-        <w:t>THE FORM PAGE</w:t>
+          <w:color w:val="0070C0"/>
+          <w:u w:val="single"/>
+        </w:rPr>
+      </w:pPr>
+      <w:r>
+        <w:rPr>
+          <w:color w:val="0070C0"/>
+          <w:u w:val="single"/>
+        </w:rPr>
+        <w:t>(c) THE FORM PAGE</w:t>
       </w:r>
     </w:p>
     <w:p>
@@ -1385,7 +2314,7 @@
                     </pic:cNvPicPr>
                   </pic:nvPicPr>
                   <pic:blipFill>
-                    <a:blip r:embed="rId11">
+                    <a:blip r:embed="rId14">
                       <a:extLst>
                         <a:ext uri="{28A0092B-C50C-407E-A947-70E740481C1C}">
                           <a14:useLocalDpi xmlns:a14="http://schemas.microsoft.com/office/drawing/2010/main" val="0"/>
@@ -1590,17 +2519,21 @@
           <w:tab w:val="left" w:pos="3537"/>
         </w:tabs>
         <w:rPr>
-          <w:u w:val="single"/>
-        </w:rPr>
-      </w:pPr>
-      <w:r>
-        <w:rPr>
-          <w:u w:val="single"/>
-        </w:rPr>
+          <w:color w:val="0070C0"/>
+          <w:u w:val="single"/>
+        </w:rPr>
+      </w:pPr>
+      <w:r>
+        <w:rPr>
+          <w:color w:val="0070C0"/>
+          <w:u w:val="single"/>
+        </w:rPr>
+        <w:lastRenderedPageBreak/>
         <w:t>(d</w:t>
       </w:r>
       <w:r>
         <w:rPr>
+          <w:color w:val="0070C0"/>
           <w:u w:val="single"/>
         </w:rPr>
         <w:t>) THE C.V PAGE</w:t>
@@ -1668,7 +2601,7 @@
                     </pic:cNvPicPr>
                   </pic:nvPicPr>
                   <pic:blipFill>
-                    <a:blip r:embed="rId12">
+                    <a:blip r:embed="rId15">
                       <a:extLst>
                         <a:ext uri="{28A0092B-C50C-407E-A947-70E740481C1C}">
                           <a14:useLocalDpi xmlns:a14="http://schemas.microsoft.com/office/drawing/2010/main" val="0"/>
@@ -1791,6 +2724,7 @@
       <w:r>
         <w:rPr>
           <w:b/>
+          <w:color w:val="0070C0"/>
           <w:u w:val="single"/>
         </w:rPr>
         <w:lastRenderedPageBreak/>
@@ -1799,19 +2733,19 @@
       <w:r>
         <w:rPr>
           <w:b/>
-          <w:u w:val="single"/>
-        </w:rPr>
-        <w:t xml:space="preserve">) </w:t>
-      </w:r>
-      <w:r>
-        <w:rPr>
-          <w:b/>
-          <w:u w:val="single"/>
-        </w:rPr>
-        <w:t>THE RESPONSIVENESS OF THE PAGES</w:t>
-      </w:r>
-      <w:r>
-        <w:t xml:space="preserve">                          </w:t>
+          <w:color w:val="0070C0"/>
+          <w:u w:val="single"/>
+        </w:rPr>
+        <w:t>) THE RESPONSIVENESS OF THE PAGES</w:t>
+      </w:r>
+      <w:r>
+        <w:rPr>
+          <w:color w:val="0070C0"/>
+        </w:rPr>
+        <w:t xml:space="preserve">  </w:t>
+      </w:r>
+      <w:r>
+        <w:t xml:space="preserve">                        </w:t>
       </w:r>
       <w:r>
         <w:t xml:space="preserve">            </w:t>
@@ -1838,7 +2772,7 @@
                     </pic:cNvPicPr>
                   </pic:nvPicPr>
                   <pic:blipFill>
-                    <a:blip r:embed="rId13">
+                    <a:blip r:embed="rId16">
                       <a:extLst>
                         <a:ext uri="{28A0092B-C50C-407E-A947-70E740481C1C}">
                           <a14:useLocalDpi xmlns:a14="http://schemas.microsoft.com/office/drawing/2010/main" val="0"/>
@@ -1929,8 +2863,8 @@
       </w:r>
       <w:r>
         <w:pict>
-          <v:shape id="_x0000_i1027" type="#_x0000_t75" style="width:199.95pt;height:185.8pt">
-            <v:imagedata r:id="rId14" o:title="bio2"/>
+          <v:shape id="_x0000_i1029" type="#_x0000_t75" style="width:200pt;height:186pt">
+            <v:imagedata r:id="rId17" o:title="bio2"/>
           </v:shape>
         </w:pict>
       </w:r>
@@ -1995,8 +2929,8 @@
       </w:r>
       <w:r>
         <w:pict>
-          <v:shape id="_x0000_i1026" type="#_x0000_t75" style="width:225.7pt;height:209.15pt">
-            <v:imagedata r:id="rId15" o:title="Form2"/>
+          <v:shape id="_x0000_i1030" type="#_x0000_t75" style="width:225.5pt;height:209.5pt">
+            <v:imagedata r:id="rId18" o:title="Form2"/>
           </v:shape>
         </w:pict>
       </w:r>
@@ -2047,8 +2981,8 @@
       </w:r>
       <w:r>
         <w:pict>
-          <v:shape id="_x0000_i1028" type="#_x0000_t75" style="width:259.9pt;height:241.25pt">
-            <v:imagedata r:id="rId16" o:title="cv2"/>
+          <v:shape id="_x0000_i1031" type="#_x0000_t75" style="width:260pt;height:241.5pt">
+            <v:imagedata r:id="rId19" o:title="cv2"/>
           </v:shape>
         </w:pict>
       </w:r>
@@ -2133,15 +3067,41 @@
           <w:tab w:val="left" w:pos="3537"/>
         </w:tabs>
         <w:rPr>
-          <w:u w:val="single"/>
-        </w:rPr>
-      </w:pPr>
-      <w:r>
-        <w:rPr>
+          <w:color w:val="0070C0"/>
+          <w:sz w:val="32"/>
+          <w:szCs w:val="32"/>
+          <w:u w:val="single"/>
+        </w:rPr>
+      </w:pPr>
+      <w:proofErr w:type="gramStart"/>
+      <w:r>
+        <w:rPr>
+          <w:color w:val="0070C0"/>
+          <w:sz w:val="32"/>
+          <w:szCs w:val="32"/>
           <w:u w:val="single"/>
         </w:rPr>
         <w:lastRenderedPageBreak/>
-        <w:t xml:space="preserve">CONCLUSION </w:t>
+        <w:t>6)</w:t>
+      </w:r>
+      <w:r>
+        <w:rPr>
+          <w:color w:val="0070C0"/>
+          <w:sz w:val="32"/>
+          <w:szCs w:val="32"/>
+          <w:u w:val="single"/>
+        </w:rPr>
+        <w:t>THE</w:t>
+      </w:r>
+      <w:proofErr w:type="gramEnd"/>
+      <w:r>
+        <w:rPr>
+          <w:color w:val="0070C0"/>
+          <w:sz w:val="32"/>
+          <w:szCs w:val="32"/>
+          <w:u w:val="single"/>
+        </w:rPr>
+        <w:t xml:space="preserve"> FINAL RESULT</w:t>
       </w:r>
     </w:p>
     <w:p>
@@ -2149,72 +3109,23 @@
         <w:tabs>
           <w:tab w:val="left" w:pos="3537"/>
         </w:tabs>
-      </w:pPr>
-      <w:r>
-        <w:t xml:space="preserve">         Each of the webpages </w:t>
-      </w:r>
-      <w:proofErr w:type="gramStart"/>
-      <w:r>
-        <w:t>were</w:t>
-      </w:r>
-      <w:proofErr w:type="gramEnd"/>
-      <w:r>
-        <w:t xml:space="preserve"> designed at least for 3 to 4 hours per day. Each of the pages were </w:t>
-      </w:r>
-      <w:r>
-        <w:t xml:space="preserve">     </w:t>
-      </w:r>
-      <w:r>
-        <w:t xml:space="preserve">finished designing at the </w:t>
-      </w:r>
-      <w:r>
-        <w:t>3</w:t>
-      </w:r>
-      <w:r>
-        <w:rPr>
-          <w:vertAlign w:val="superscript"/>
-        </w:rPr>
-        <w:t>rd</w:t>
-      </w:r>
-      <w:r>
-        <w:t xml:space="preserve"> to the 4</w:t>
-      </w:r>
-      <w:r>
-        <w:rPr>
-          <w:vertAlign w:val="superscript"/>
-        </w:rPr>
-        <w:t>th</w:t>
-      </w:r>
-      <w:r>
-        <w:t xml:space="preserve"> day, </w:t>
-      </w:r>
-      <w:proofErr w:type="spellStart"/>
-      <w:r>
-        <w:t>i.e</w:t>
-      </w:r>
-      <w:proofErr w:type="spellEnd"/>
-      <w:r>
-        <w:t xml:space="preserve"> each webpages took 3 </w:t>
-      </w:r>
-      <w:proofErr w:type="gramStart"/>
-      <w:r>
-        <w:t>to  4</w:t>
-      </w:r>
-      <w:proofErr w:type="gramEnd"/>
-      <w:r>
-        <w:t xml:space="preserve"> days to finish. So approximately I spend nearly 64-70 hours just on designing the webpages.</w:t>
-      </w:r>
-      <w:r>
-        <w:br/>
-        <w:t xml:space="preserve">After I had finished designing the webpages, then I wanted to make them responsive. </w:t>
-      </w:r>
-      <w:proofErr w:type="gramStart"/>
-      <w:r>
-        <w:t>So ,</w:t>
-      </w:r>
-      <w:proofErr w:type="gramEnd"/>
-      <w:r>
-        <w:t xml:space="preserve"> I added “@media “ to make the pages responsive if the browser window was to be shrunk to the size of 600px.</w:t>
+        <w:rPr>
+          <w:sz w:val="32"/>
+          <w:szCs w:val="32"/>
+          <w:u w:val="single"/>
+        </w:rPr>
+      </w:pPr>
+      <w:r>
+        <w:rPr>
+          <w:sz w:val="32"/>
+          <w:szCs w:val="32"/>
+          <w:u w:val="single"/>
+        </w:rPr>
+        <w:pict>
+          <v:shape id="_x0000_i1032" type="#_x0000_t75" style="width:467.5pt;height:263pt">
+            <v:imagedata r:id="rId20" o:title="finalindex"/>
+          </v:shape>
+        </w:pict>
       </w:r>
     </w:p>
     <w:p>
@@ -2222,28 +3133,46 @@
         <w:tabs>
           <w:tab w:val="left" w:pos="3537"/>
         </w:tabs>
-      </w:pPr>
-      <w:r>
-        <w:t xml:space="preserve">Once the browsers would be shrunk, the contents placed in the </w:t>
+        <w:rPr>
+          <w:sz w:val="32"/>
+          <w:szCs w:val="32"/>
+          <w:u w:val="single"/>
+        </w:rPr>
+      </w:pPr>
+      <w:r>
+        <w:rPr>
+          <w:sz w:val="32"/>
+          <w:szCs w:val="32"/>
+        </w:rPr>
+        <w:tab/>
+      </w:r>
+      <w:proofErr w:type="spellStart"/>
+      <w:r>
+        <w:rPr>
+          <w:sz w:val="32"/>
+          <w:szCs w:val="32"/>
+          <w:u w:val="single"/>
+        </w:rPr>
+        <w:t>Fig</w:t>
       </w:r>
       <w:proofErr w:type="gramStart"/>
       <w:r>
-        <w:t>row ,</w:t>
-      </w:r>
+        <w:rPr>
+          <w:sz w:val="32"/>
+          <w:szCs w:val="32"/>
+          <w:u w:val="single"/>
+        </w:rPr>
+        <w:t>:The</w:t>
+      </w:r>
+      <w:proofErr w:type="spellEnd"/>
       <w:proofErr w:type="gramEnd"/>
       <w:r>
-        <w:t xml:space="preserve"> will appear to be in a column </w:t>
-      </w:r>
-      <w:proofErr w:type="spellStart"/>
-      <w:r>
-        <w:t>form.I</w:t>
-      </w:r>
-      <w:proofErr w:type="spellEnd"/>
-      <w:r>
-        <w:t xml:space="preserve"> completed making the pages responsive in 1 day working for 1 hour.  </w:t>
-      </w:r>
-      <w:r>
-        <w:t xml:space="preserve"> </w:t>
+        <w:rPr>
+          <w:sz w:val="32"/>
+          <w:szCs w:val="32"/>
+          <w:u w:val="single"/>
+        </w:rPr>
+        <w:t xml:space="preserve"> final index page.</w:t>
       </w:r>
     </w:p>
     <w:p>
@@ -2251,17 +3180,548 @@
         <w:tabs>
           <w:tab w:val="left" w:pos="3537"/>
         </w:tabs>
-      </w:pPr>
-      <w:r>
+        <w:rPr>
+          <w:sz w:val="32"/>
+          <w:szCs w:val="32"/>
+          <w:u w:val="single"/>
+        </w:rPr>
+      </w:pPr>
+      <w:r>
+        <w:rPr>
+          <w:sz w:val="32"/>
+          <w:szCs w:val="32"/>
+          <w:u w:val="single"/>
+        </w:rPr>
+        <w:pict>
+          <v:shape id="_x0000_i1033" type="#_x0000_t75" style="width:467.5pt;height:263pt">
+            <v:imagedata r:id="rId21" o:title="finalbio"/>
+          </v:shape>
+        </w:pict>
+      </w:r>
+    </w:p>
+    <w:p>
+      <w:pPr>
+        <w:tabs>
+          <w:tab w:val="left" w:pos="3537"/>
+        </w:tabs>
+        <w:rPr>
+          <w:sz w:val="32"/>
+          <w:szCs w:val="32"/>
+          <w:u w:val="single"/>
+        </w:rPr>
+      </w:pPr>
+      <w:r>
+        <w:rPr>
+          <w:sz w:val="32"/>
+          <w:szCs w:val="32"/>
+        </w:rPr>
+        <w:tab/>
+      </w:r>
+      <w:r>
+        <w:rPr>
+          <w:sz w:val="32"/>
+          <w:szCs w:val="32"/>
+          <w:u w:val="single"/>
+        </w:rPr>
+        <w:t xml:space="preserve">Fig: The final about </w:t>
+      </w:r>
+      <w:proofErr w:type="gramStart"/>
+      <w:r>
+        <w:rPr>
+          <w:sz w:val="32"/>
+          <w:szCs w:val="32"/>
+          <w:u w:val="single"/>
+        </w:rPr>
+        <w:t>me(</w:t>
+      </w:r>
+      <w:proofErr w:type="gramEnd"/>
+      <w:r>
+        <w:rPr>
+          <w:sz w:val="32"/>
+          <w:szCs w:val="32"/>
+          <w:u w:val="single"/>
+        </w:rPr>
+        <w:t>bio) page.</w:t>
+      </w:r>
+    </w:p>
+    <w:p>
+      <w:pPr>
+        <w:tabs>
+          <w:tab w:val="left" w:pos="3537"/>
+        </w:tabs>
+        <w:rPr>
+          <w:sz w:val="32"/>
+          <w:szCs w:val="32"/>
+          <w:u w:val="single"/>
+        </w:rPr>
+      </w:pPr>
+      <w:r>
+        <w:rPr>
+          <w:sz w:val="32"/>
+          <w:szCs w:val="32"/>
+          <w:u w:val="single"/>
+        </w:rPr>
+        <w:lastRenderedPageBreak/>
+        <w:pict>
+          <v:shape id="_x0000_i1034" type="#_x0000_t75" style="width:467.5pt;height:263pt">
+            <v:imagedata r:id="rId22" o:title="finalcv"/>
+          </v:shape>
+        </w:pict>
+      </w:r>
+    </w:p>
+    <w:p>
+      <w:pPr>
+        <w:tabs>
+          <w:tab w:val="left" w:pos="3537"/>
+        </w:tabs>
+        <w:rPr>
+          <w:sz w:val="32"/>
+          <w:szCs w:val="32"/>
+          <w:u w:val="single"/>
+        </w:rPr>
+      </w:pPr>
+      <w:r>
+        <w:rPr>
+          <w:sz w:val="32"/>
+          <w:szCs w:val="32"/>
+        </w:rPr>
+        <w:t xml:space="preserve">                         </w:t>
+      </w:r>
+      <w:r>
+        <w:rPr>
+          <w:sz w:val="32"/>
+          <w:szCs w:val="32"/>
+          <w:u w:val="single"/>
+        </w:rPr>
+        <w:t xml:space="preserve">Fig: The final </w:t>
+      </w:r>
+      <w:r>
+        <w:rPr>
+          <w:sz w:val="32"/>
+          <w:szCs w:val="32"/>
+          <w:u w:val="single"/>
+        </w:rPr>
+        <w:t>Contact Me(form)</w:t>
+      </w:r>
+      <w:r>
+        <w:rPr>
+          <w:sz w:val="32"/>
+          <w:szCs w:val="32"/>
+          <w:u w:val="single"/>
+        </w:rPr>
+        <w:t xml:space="preserve"> page.</w:t>
+      </w:r>
+    </w:p>
+    <w:p>
+      <w:pPr>
+        <w:tabs>
+          <w:tab w:val="left" w:pos="3537"/>
+        </w:tabs>
+        <w:rPr>
+          <w:sz w:val="32"/>
+          <w:szCs w:val="32"/>
+          <w:u w:val="single"/>
+        </w:rPr>
+      </w:pPr>
+    </w:p>
+    <w:p>
+      <w:pPr>
+        <w:tabs>
+          <w:tab w:val="left" w:pos="3537"/>
+        </w:tabs>
+        <w:rPr>
+          <w:sz w:val="32"/>
+          <w:szCs w:val="32"/>
+          <w:u w:val="single"/>
+        </w:rPr>
+      </w:pPr>
+    </w:p>
+    <w:p>
+      <w:pPr>
+        <w:tabs>
+          <w:tab w:val="left" w:pos="3537"/>
+        </w:tabs>
+        <w:rPr>
+          <w:u w:val="single"/>
+        </w:rPr>
+      </w:pPr>
+    </w:p>
+    <w:p>
+      <w:pPr>
+        <w:tabs>
+          <w:tab w:val="left" w:pos="3537"/>
+        </w:tabs>
+        <w:rPr>
+          <w:u w:val="single"/>
+        </w:rPr>
+      </w:pPr>
+    </w:p>
+    <w:p>
+      <w:pPr>
+        <w:tabs>
+          <w:tab w:val="left" w:pos="3537"/>
+        </w:tabs>
+        <w:rPr>
+          <w:u w:val="single"/>
+        </w:rPr>
+      </w:pPr>
+    </w:p>
+    <w:p>
+      <w:pPr>
+        <w:tabs>
+          <w:tab w:val="left" w:pos="3537"/>
+        </w:tabs>
+        <w:rPr>
+          <w:u w:val="single"/>
+        </w:rPr>
+      </w:pPr>
+    </w:p>
+    <w:p>
+      <w:pPr>
+        <w:tabs>
+          <w:tab w:val="left" w:pos="3537"/>
+        </w:tabs>
+        <w:rPr>
+          <w:u w:val="single"/>
+        </w:rPr>
+      </w:pPr>
+    </w:p>
+    <w:p>
+      <w:pPr>
+        <w:tabs>
+          <w:tab w:val="left" w:pos="3537"/>
+        </w:tabs>
+        <w:rPr>
+          <w:u w:val="single"/>
+        </w:rPr>
+      </w:pPr>
+    </w:p>
+    <w:p>
+      <w:pPr>
+        <w:tabs>
+          <w:tab w:val="left" w:pos="3537"/>
+        </w:tabs>
+        <w:rPr>
+          <w:u w:val="single"/>
+        </w:rPr>
+      </w:pPr>
+    </w:p>
+    <w:p>
+      <w:pPr>
+        <w:tabs>
+          <w:tab w:val="left" w:pos="3537"/>
+        </w:tabs>
+        <w:rPr>
+          <w:u w:val="single"/>
+        </w:rPr>
+      </w:pPr>
+    </w:p>
+    <w:p>
+      <w:pPr>
+        <w:tabs>
+          <w:tab w:val="left" w:pos="3537"/>
+        </w:tabs>
+        <w:rPr>
+          <w:u w:val="single"/>
+        </w:rPr>
+      </w:pPr>
+    </w:p>
+    <w:p>
+      <w:pPr>
+        <w:tabs>
+          <w:tab w:val="left" w:pos="3537"/>
+        </w:tabs>
+        <w:rPr>
+          <w:u w:val="single"/>
+        </w:rPr>
+      </w:pPr>
+    </w:p>
+    <w:p>
+      <w:pPr>
+        <w:tabs>
+          <w:tab w:val="left" w:pos="3537"/>
+        </w:tabs>
+        <w:rPr>
+          <w:u w:val="single"/>
+        </w:rPr>
+      </w:pPr>
+    </w:p>
+    <w:p>
+      <w:pPr>
+        <w:tabs>
+          <w:tab w:val="left" w:pos="3537"/>
+        </w:tabs>
+        <w:rPr>
+          <w:color w:val="0070C0"/>
+          <w:sz w:val="32"/>
+          <w:szCs w:val="32"/>
+          <w:u w:val="single"/>
+        </w:rPr>
+      </w:pPr>
+      <w:proofErr w:type="gramStart"/>
+      <w:r>
+        <w:rPr>
+          <w:color w:val="0070C0"/>
+          <w:sz w:val="32"/>
+          <w:szCs w:val="32"/>
+          <w:u w:val="single"/>
+        </w:rPr>
+        <w:lastRenderedPageBreak/>
+        <w:t>7)</w:t>
+      </w:r>
+      <w:r>
+        <w:rPr>
+          <w:color w:val="0070C0"/>
+          <w:sz w:val="32"/>
+          <w:szCs w:val="32"/>
+          <w:u w:val="single"/>
+        </w:rPr>
+        <w:t>CONCLUSION</w:t>
+      </w:r>
+      <w:proofErr w:type="gramEnd"/>
+      <w:r>
+        <w:rPr>
+          <w:color w:val="0070C0"/>
+          <w:sz w:val="32"/>
+          <w:szCs w:val="32"/>
+          <w:u w:val="single"/>
+        </w:rPr>
         <w:t xml:space="preserve"> </w:t>
       </w:r>
+    </w:p>
+    <w:p>
+      <w:pPr>
+        <w:tabs>
+          <w:tab w:val="left" w:pos="3537"/>
+        </w:tabs>
+      </w:pPr>
+      <w:r>
+        <w:t xml:space="preserve">         Each of the webpages </w:t>
+      </w:r>
+      <w:proofErr w:type="gramStart"/>
+      <w:r>
+        <w:t>were</w:t>
+      </w:r>
+      <w:proofErr w:type="gramEnd"/>
+      <w:r>
+        <w:t xml:space="preserve"> designed at least for 3 to 4 hours per day. Each of the pages were </w:t>
+      </w:r>
+      <w:r>
+        <w:t xml:space="preserve">     </w:t>
+      </w:r>
+      <w:r>
+        <w:t xml:space="preserve">finished designing at the </w:t>
+      </w:r>
+      <w:r>
+        <w:t>3</w:t>
+      </w:r>
+      <w:r>
+        <w:rPr>
+          <w:vertAlign w:val="superscript"/>
+        </w:rPr>
+        <w:t>rd</w:t>
+      </w:r>
+      <w:r>
+        <w:t xml:space="preserve"> to the 4</w:t>
+      </w:r>
+      <w:r>
+        <w:rPr>
+          <w:vertAlign w:val="superscript"/>
+        </w:rPr>
+        <w:t>th</w:t>
+      </w:r>
+      <w:r>
+        <w:t xml:space="preserve"> day, </w:t>
+      </w:r>
+      <w:proofErr w:type="spellStart"/>
+      <w:r>
+        <w:t>i.e</w:t>
+      </w:r>
+      <w:proofErr w:type="spellEnd"/>
+      <w:r>
+        <w:t xml:space="preserve"> each webpages took 3 </w:t>
+      </w:r>
+      <w:proofErr w:type="gramStart"/>
+      <w:r>
+        <w:t>to  4</w:t>
+      </w:r>
+      <w:proofErr w:type="gramEnd"/>
+      <w:r>
+        <w:t xml:space="preserve"> days to finish. So approximately I spend nearly 64-70 hours just on designing the webpages.</w:t>
+      </w:r>
+      <w:r>
+        <w:br/>
+        <w:t xml:space="preserve">After I had finished designing the webpages, then I wanted to make them responsive. </w:t>
+      </w:r>
+      <w:proofErr w:type="gramStart"/>
+      <w:r>
+        <w:t>So ,</w:t>
+      </w:r>
+      <w:proofErr w:type="gramEnd"/>
+      <w:r>
+        <w:t xml:space="preserve"> I added “@media “ to make the pages responsive if the browser window was to be shrunk to the size of 600px.</w:t>
+      </w:r>
+    </w:p>
+    <w:p>
+      <w:pPr>
+        <w:tabs>
+          <w:tab w:val="left" w:pos="3537"/>
+        </w:tabs>
+      </w:pPr>
+      <w:r>
+        <w:t xml:space="preserve">Once the browsers would be shrunk, the contents placed in the </w:t>
+      </w:r>
+      <w:proofErr w:type="gramStart"/>
+      <w:r>
+        <w:t>row ,</w:t>
+      </w:r>
+      <w:proofErr w:type="gramEnd"/>
+      <w:r>
+        <w:t xml:space="preserve"> will appear to be in a column </w:t>
+      </w:r>
+      <w:proofErr w:type="spellStart"/>
+      <w:r>
+        <w:t>form.I</w:t>
+      </w:r>
+      <w:proofErr w:type="spellEnd"/>
+      <w:r>
+        <w:t xml:space="preserve"> completed making the pages responsive in 1 day working for 1 hour.  </w:t>
+      </w:r>
       <w:r>
         <w:t xml:space="preserve"> </w:t>
       </w:r>
+    </w:p>
+    <w:p>
+      <w:pPr>
+        <w:tabs>
+          <w:tab w:val="left" w:pos="3537"/>
+        </w:tabs>
+        <w:rPr>
+          <w:color w:val="0070C0"/>
+          <w:sz w:val="32"/>
+          <w:szCs w:val="32"/>
+          <w:u w:val="single"/>
+        </w:rPr>
+      </w:pPr>
+      <w:r>
+        <w:rPr>
+          <w:color w:val="0070C0"/>
+          <w:sz w:val="32"/>
+          <w:szCs w:val="32"/>
+        </w:rPr>
+        <w:t xml:space="preserve"> </w:t>
+      </w:r>
+      <w:r>
+        <w:rPr>
+          <w:color w:val="0070C0"/>
+          <w:sz w:val="32"/>
+          <w:szCs w:val="32"/>
+        </w:rPr>
+        <w:t xml:space="preserve"> </w:t>
+      </w:r>
+      <w:proofErr w:type="gramStart"/>
+      <w:r>
+        <w:rPr>
+          <w:color w:val="0070C0"/>
+          <w:sz w:val="32"/>
+          <w:szCs w:val="32"/>
+        </w:rPr>
+        <w:t>8)</w:t>
+      </w:r>
+      <w:r>
+        <w:rPr>
+          <w:color w:val="0070C0"/>
+          <w:sz w:val="32"/>
+          <w:szCs w:val="32"/>
+          <w:u w:val="single"/>
+        </w:rPr>
+        <w:t>REFERENCES</w:t>
+      </w:r>
+      <w:proofErr w:type="gramEnd"/>
+    </w:p>
+    <w:p>
+      <w:pPr>
+        <w:tabs>
+          <w:tab w:val="left" w:pos="3537"/>
+        </w:tabs>
+      </w:pPr>
+      <w:proofErr w:type="spellStart"/>
+      <w:proofErr w:type="gramStart"/>
+      <w:r>
+        <w:t>Stanford.J</w:t>
+      </w:r>
+      <w:proofErr w:type="spellEnd"/>
+      <w:r>
+        <w:t>(</w:t>
+      </w:r>
+      <w:proofErr w:type="gramEnd"/>
+      <w:r>
+        <w:t>2015)</w:t>
+      </w:r>
+      <w:proofErr w:type="spellStart"/>
+      <w:r>
+        <w:t>Joel.sh.</w:t>
+      </w:r>
+      <w:r>
+        <w:rPr>
+          <w:i/>
+        </w:rPr>
+        <w:t>Nile</w:t>
+      </w:r>
+      <w:proofErr w:type="spellEnd"/>
+      <w:r>
+        <w:t>[Online]https://joel.sh[Accessed 1</w:t>
+      </w:r>
+      <w:r>
+        <w:rPr>
+          <w:vertAlign w:val="superscript"/>
+        </w:rPr>
+        <w:t>st</w:t>
+      </w:r>
+      <w:r>
+        <w:t xml:space="preserve"> March 2017]</w:t>
+      </w:r>
+    </w:p>
+    <w:p>
+      <w:pPr>
+        <w:tabs>
+          <w:tab w:val="left" w:pos="3537"/>
+        </w:tabs>
+      </w:pPr>
+      <w:r>
+        <w:t>Kellyedmunds.co .</w:t>
+      </w:r>
+      <w:proofErr w:type="spellStart"/>
+      <w:r>
+        <w:t>uk</w:t>
+      </w:r>
+      <w:proofErr w:type="spellEnd"/>
+    </w:p>
+    <w:p>
+      <w:pPr>
+        <w:tabs>
+          <w:tab w:val="left" w:pos="3537"/>
+        </w:tabs>
+      </w:pPr>
+      <w:r>
+        <w:t>Ryanscherf.net</w:t>
+      </w:r>
+    </w:p>
+    <w:p>
+      <w:pPr>
+        <w:tabs>
+          <w:tab w:val="left" w:pos="3537"/>
+        </w:tabs>
+      </w:pPr>
+      <w:r>
+        <w:t>Rleonard.com/interactive-resume</w:t>
+      </w:r>
+      <w:bookmarkStart w:id="0" w:name="_GoBack"/>
+      <w:bookmarkEnd w:id="0"/>
     </w:p>
     <w:p/>
     <w:sectPr>
-      <w:footerReference w:type="default" r:id="rId17"/>
+      <w:footerReference w:type="default" r:id="rId23"/>
       <w:pgSz w:w="12240" w:h="15840"/>
       <w:pgMar w:top="1440" w:right="1440" w:bottom="1440" w:left="1440" w:header="720" w:footer="720" w:gutter="0"/>
       <w:pgNumType w:start="0"/>
@@ -2308,6 +3768,7 @@
         <w:docPartUnique/>
       </w:docPartObj>
     </w:sdtPr>
+    <w:sdtEndPr/>
     <w:sdtContent>
       <w:p>
         <w:pPr>
@@ -2330,7 +3791,7 @@
           <w:rPr>
             <w:noProof/>
           </w:rPr>
-          <w:t>5</w:t>
+          <w:t>12</w:t>
         </w:r>
         <w:r>
           <w:rPr>
@@ -2557,11 +4018,103 @@
       </w:pPr>
     </w:lvl>
   </w:abstractNum>
+  <w:abstractNum w:abstractNumId="2">
+    <w:nsid w:val="6C32008C"/>
+    <w:multiLevelType w:val="hybridMultilevel"/>
+    <w:tmpl w:val="D0F4B4CC"/>
+    <w:lvl w:ilvl="0" w:tplc="04090011">
+      <w:start w:val="1"/>
+      <w:numFmt w:val="decimal"/>
+      <w:lvlText w:val="%1)"/>
+      <w:lvlJc w:val="left"/>
+      <w:pPr>
+        <w:ind w:left="720" w:hanging="360"/>
+      </w:pPr>
+      <w:rPr>
+        <w:rFonts w:hint="default"/>
+      </w:rPr>
+    </w:lvl>
+    <w:lvl w:ilvl="1" w:tplc="04090019" w:tentative="1">
+      <w:start w:val="1"/>
+      <w:numFmt w:val="lowerLetter"/>
+      <w:lvlText w:val="%2."/>
+      <w:lvlJc w:val="left"/>
+      <w:pPr>
+        <w:ind w:left="1440" w:hanging="360"/>
+      </w:pPr>
+    </w:lvl>
+    <w:lvl w:ilvl="2" w:tplc="0409001B" w:tentative="1">
+      <w:start w:val="1"/>
+      <w:numFmt w:val="lowerRoman"/>
+      <w:lvlText w:val="%3."/>
+      <w:lvlJc w:val="right"/>
+      <w:pPr>
+        <w:ind w:left="2160" w:hanging="180"/>
+      </w:pPr>
+    </w:lvl>
+    <w:lvl w:ilvl="3" w:tplc="0409000F" w:tentative="1">
+      <w:start w:val="1"/>
+      <w:numFmt w:val="decimal"/>
+      <w:lvlText w:val="%4."/>
+      <w:lvlJc w:val="left"/>
+      <w:pPr>
+        <w:ind w:left="2880" w:hanging="360"/>
+      </w:pPr>
+    </w:lvl>
+    <w:lvl w:ilvl="4" w:tplc="04090019" w:tentative="1">
+      <w:start w:val="1"/>
+      <w:numFmt w:val="lowerLetter"/>
+      <w:lvlText w:val="%5."/>
+      <w:lvlJc w:val="left"/>
+      <w:pPr>
+        <w:ind w:left="3600" w:hanging="360"/>
+      </w:pPr>
+    </w:lvl>
+    <w:lvl w:ilvl="5" w:tplc="0409001B" w:tentative="1">
+      <w:start w:val="1"/>
+      <w:numFmt w:val="lowerRoman"/>
+      <w:lvlText w:val="%6."/>
+      <w:lvlJc w:val="right"/>
+      <w:pPr>
+        <w:ind w:left="4320" w:hanging="180"/>
+      </w:pPr>
+    </w:lvl>
+    <w:lvl w:ilvl="6" w:tplc="0409000F" w:tentative="1">
+      <w:start w:val="1"/>
+      <w:numFmt w:val="decimal"/>
+      <w:lvlText w:val="%7."/>
+      <w:lvlJc w:val="left"/>
+      <w:pPr>
+        <w:ind w:left="5040" w:hanging="360"/>
+      </w:pPr>
+    </w:lvl>
+    <w:lvl w:ilvl="7" w:tplc="04090019" w:tentative="1">
+      <w:start w:val="1"/>
+      <w:numFmt w:val="lowerLetter"/>
+      <w:lvlText w:val="%8."/>
+      <w:lvlJc w:val="left"/>
+      <w:pPr>
+        <w:ind w:left="5760" w:hanging="360"/>
+      </w:pPr>
+    </w:lvl>
+    <w:lvl w:ilvl="8" w:tplc="0409001B" w:tentative="1">
+      <w:start w:val="1"/>
+      <w:numFmt w:val="lowerRoman"/>
+      <w:lvlText w:val="%9."/>
+      <w:lvlJc w:val="right"/>
+      <w:pPr>
+        <w:ind w:left="6480" w:hanging="180"/>
+      </w:pPr>
+    </w:lvl>
+  </w:abstractNum>
   <w:num w:numId="1">
     <w:abstractNumId w:val="1"/>
   </w:num>
   <w:num w:numId="2">
     <w:abstractNumId w:val="0"/>
+  </w:num>
+  <w:num w:numId="3">
+    <w:abstractNumId w:val="2"/>
   </w:num>
 </w:numbering>
 </file>
@@ -2863,6 +4416,17 @@
       <w:lang w:eastAsia="ja-JP"/>
     </w:rPr>
   </w:style>
+  <w:style w:type="character" w:styleId="Hyperlink">
+    <w:name w:val="Hyperlink"/>
+    <w:basedOn w:val="DefaultParagraphFont"/>
+    <w:uiPriority w:val="99"/>
+    <w:unhideWhenUsed/>
+    <w:rsid w:val="003C54F1"/>
+    <w:rPr>
+      <w:color w:val="0000FF" w:themeColor="hyperlink"/>
+      <w:u w:val="single"/>
+    </w:rPr>
+  </w:style>
 </w:styles>
 </file>
 
@@ -3163,6 +4727,17 @@
       <w:lang w:eastAsia="ja-JP"/>
     </w:rPr>
   </w:style>
+  <w:style w:type="character" w:styleId="Hyperlink">
+    <w:name w:val="Hyperlink"/>
+    <w:basedOn w:val="DefaultParagraphFont"/>
+    <w:uiPriority w:val="99"/>
+    <w:unhideWhenUsed/>
+    <w:rsid w:val="003C54F1"/>
+    <w:rPr>
+      <w:color w:val="0000FF" w:themeColor="hyperlink"/>
+      <w:u w:val="single"/>
+    </w:rPr>
+  </w:style>
 </w:styles>
 </file>
 
@@ -3198,96 +4773,6 @@
         </w:p>
       </w:docPartBody>
     </w:docPart>
-    <w:docPart>
-      <w:docPartPr>
-        <w:name w:val="92096C6CE98A45B18CA33E12EAD50702"/>
-        <w:category>
-          <w:name w:val="General"/>
-          <w:gallery w:val="placeholder"/>
-        </w:category>
-        <w:types>
-          <w:type w:val="bbPlcHdr"/>
-        </w:types>
-        <w:behaviors>
-          <w:behavior w:val="content"/>
-        </w:behaviors>
-        <w:guid w:val="{455DDC9A-C8FB-4694-8460-74DB0E812032}"/>
-      </w:docPartPr>
-      <w:docPartBody>
-        <w:p>
-          <w:pPr>
-            <w:pStyle w:val="92096C6CE98A45B18CA33E12EAD50702"/>
-          </w:pPr>
-          <w:r>
-            <w:rPr>
-              <w:rFonts w:asciiTheme="majorHAnsi" w:eastAsiaTheme="majorEastAsia" w:hAnsiTheme="majorHAnsi" w:cstheme="majorBidi"/>
-              <w:color w:val="4F81BD" w:themeColor="accent1"/>
-              <w:sz w:val="80"/>
-              <w:szCs w:val="80"/>
-            </w:rPr>
-            <w:t>[Type the document title]</w:t>
-          </w:r>
-        </w:p>
-      </w:docPartBody>
-    </w:docPart>
-    <w:docPart>
-      <w:docPartPr>
-        <w:name w:val="4DBC706E2EE3402EACA8C347ED2DFB00"/>
-        <w:category>
-          <w:name w:val="General"/>
-          <w:gallery w:val="placeholder"/>
-        </w:category>
-        <w:types>
-          <w:type w:val="bbPlcHdr"/>
-        </w:types>
-        <w:behaviors>
-          <w:behavior w:val="content"/>
-        </w:behaviors>
-        <w:guid w:val="{11558363-1D4E-41F1-A82C-DF0ACCCE77A7}"/>
-      </w:docPartPr>
-      <w:docPartBody>
-        <w:p>
-          <w:pPr>
-            <w:pStyle w:val="4DBC706E2EE3402EACA8C347ED2DFB00"/>
-          </w:pPr>
-          <w:r>
-            <w:rPr>
-              <w:rFonts w:asciiTheme="majorHAnsi" w:eastAsiaTheme="majorEastAsia" w:hAnsiTheme="majorHAnsi" w:cstheme="majorBidi"/>
-            </w:rPr>
-            <w:t>[Type the document subtitle]</w:t>
-          </w:r>
-        </w:p>
-      </w:docPartBody>
-    </w:docPart>
-    <w:docPart>
-      <w:docPartPr>
-        <w:name w:val="B8F1641B86644C4CB0E27DF619A7DECD"/>
-        <w:category>
-          <w:name w:val="General"/>
-          <w:gallery w:val="placeholder"/>
-        </w:category>
-        <w:types>
-          <w:type w:val="bbPlcHdr"/>
-        </w:types>
-        <w:behaviors>
-          <w:behavior w:val="content"/>
-        </w:behaviors>
-        <w:guid w:val="{88C9EDBD-A938-453E-B9E7-D05A04B6AFCB}"/>
-      </w:docPartPr>
-      <w:docPartBody>
-        <w:p>
-          <w:pPr>
-            <w:pStyle w:val="B8F1641B86644C4CB0E27DF619A7DECD"/>
-          </w:pPr>
-          <w:r>
-            <w:rPr>
-              <w:color w:val="4F81BD" w:themeColor="accent1"/>
-            </w:rPr>
-            <w:t>[Pick the date]</w:t>
-          </w:r>
-        </w:p>
-      </w:docPartBody>
-    </w:docPart>
   </w:docParts>
 </w:glossaryDocument>
 </file>
@@ -3312,8 +4797,9 @@
     <w:panose1 w:val="020B0604030504040204"/>
     <w:charset w:val="00"/>
     <w:family w:val="swiss"/>
+    <w:notTrueType/>
     <w:pitch w:val="variable"/>
-    <w:sig w:usb0="E1002EFF" w:usb1="C000605B" w:usb2="00000029" w:usb3="00000000" w:csb0="000101FF" w:csb1="00000000"/>
+    <w:sig w:usb0="00000003" w:usb1="00000000" w:usb2="00000000" w:usb3="00000000" w:csb0="00000001" w:csb1="00000000"/>
   </w:font>
   <w:font w:name="Cambria">
     <w:panose1 w:val="02040503050406030204"/>
@@ -3339,8 +4825,12 @@
   </w:compat>
   <w:rsids>
     <w:rsidRoot w:val="00B737DB"/>
+    <w:rsid w:val="00044008"/>
+    <w:rsid w:val="004D75A0"/>
     <w:rsid w:val="00AB0D29"/>
     <w:rsid w:val="00B737DB"/>
+    <w:rsid w:val="00CE43CF"/>
+    <w:rsid w:val="00EE4C58"/>
   </w:rsids>
   <m:mathPr>
     <m:mathFont m:val="Cambria Math"/>

</xml_diff>